<commit_message>
More fixes to rigidbody, added inspectable object
</commit_message>
<xml_diff>
--- a/Docs/Handbook.docx
+++ b/Docs/Handbook.docx
@@ -73,14 +73,63 @@
           <w:sz w:val="32"/>
           <w:szCs w:val="32"/>
         </w:rPr>
-        <w:t xml:space="preserve">The serial color will be present along the length of the hotdog, please inspect items carefully to ensure the pattern matches. Only the listed brands of hotdogs will have serial </w:t>
+        <w:t xml:space="preserve">The serial </w:t>
       </w:r>
       <w:r>
         <w:rPr>
           <w:sz w:val="32"/>
           <w:szCs w:val="32"/>
         </w:rPr>
-        <w:t>numbers.</w:t>
+        <w:t>number</w:t>
+      </w:r>
+      <w:r>
+        <w:rPr>
+          <w:sz w:val="32"/>
+          <w:szCs w:val="32"/>
+        </w:rPr>
+        <w:t xml:space="preserve"> will be present along the length of the hotdog, please inspect items carefully to ensure the pattern matches.</w:t>
+      </w:r>
+      <w:r>
+        <w:rPr>
+          <w:sz w:val="32"/>
+          <w:szCs w:val="32"/>
+        </w:rPr>
+        <w:t xml:space="preserve"> </w:t>
+      </w:r>
+      <w:r>
+        <w:rPr>
+          <w:sz w:val="32"/>
+          <w:szCs w:val="32"/>
+        </w:rPr>
+        <w:t>Valid s</w:t>
+      </w:r>
+      <w:r>
+        <w:rPr>
+          <w:sz w:val="32"/>
+          <w:szCs w:val="32"/>
+        </w:rPr>
+        <w:t xml:space="preserve">erial numbers will always be </w:t>
+      </w:r>
+      <w:r>
+        <w:rPr>
+          <w:sz w:val="32"/>
+          <w:szCs w:val="32"/>
+        </w:rPr>
+        <w:t xml:space="preserve">9 </w:t>
+      </w:r>
+      <w:r>
+        <w:rPr>
+          <w:sz w:val="32"/>
+          <w:szCs w:val="32"/>
+        </w:rPr>
+        <w:t>numbers long.</w:t>
+      </w:r>
+      <w:r>
+        <w:rPr>
+          <w:sz w:val="32"/>
+          <w:szCs w:val="32"/>
+        </w:rPr>
+        <w:t xml:space="preserve"> These are the current brands using serial numbers to validate their products.  </w:t>
       </w:r>
     </w:p>
     <w:p/>
@@ -104,6 +153,9 @@
             <w:tcW w:w="2965" w:type="dxa"/>
           </w:tcPr>
           <w:p>
+            <w:pPr>
+              <w:jc w:val="center"/>
+            </w:pPr>
             <w:r>
               <w:t>Brand</w:t>
             </w:r>
@@ -115,6 +167,7 @@
           </w:tcPr>
           <w:p>
             <w:pPr>
+              <w:jc w:val="center"/>
               <w:cnfStyle w:val="100000000000" w:firstRow="1" w:lastRow="0" w:firstColumn="0" w:lastColumn="0" w:oddVBand="0" w:evenVBand="0" w:oddHBand="0" w:evenHBand="0" w:firstRowFirstColumn="0" w:firstRowLastColumn="0" w:lastRowFirstColumn="0" w:lastRowLastColumn="0"/>
             </w:pPr>
             <w:r>
@@ -134,6 +187,7 @@
           </w:tcPr>
           <w:p>
             <w:pPr>
+              <w:jc w:val="center"/>
               <w:rPr>
                 <w:b w:val="0"/>
                 <w:bCs w:val="0"/>
@@ -158,7 +212,7 @@
                 <w:b w:val="0"/>
                 <w:bCs w:val="0"/>
               </w:rPr>
-              <w:t xml:space="preserve">™ </w:t>
+              <w:t>™</w:t>
             </w:r>
           </w:p>
         </w:tc>
@@ -168,6 +222,7 @@
           </w:tcPr>
           <w:p>
             <w:pPr>
+              <w:jc w:val="center"/>
               <w:cnfStyle w:val="000000100000" w:firstRow="0" w:lastRow="0" w:firstColumn="0" w:lastColumn="0" w:oddVBand="0" w:evenVBand="0" w:oddHBand="1" w:evenHBand="0" w:firstRowFirstColumn="0" w:firstRowLastColumn="0" w:lastRowFirstColumn="0" w:lastRowLastColumn="0"/>
             </w:pPr>
             <w:r>
@@ -184,6 +239,7 @@
           </w:tcPr>
           <w:p>
             <w:pPr>
+              <w:jc w:val="center"/>
               <w:rPr>
                 <w:b w:val="0"/>
                 <w:bCs w:val="0"/>
@@ -220,6 +276,7 @@
           </w:tcPr>
           <w:p>
             <w:pPr>
+              <w:jc w:val="center"/>
               <w:cnfStyle w:val="000000000000" w:firstRow="0" w:lastRow="0" w:firstColumn="0" w:lastColumn="0" w:oddVBand="0" w:evenVBand="0" w:oddHBand="0" w:evenHBand="0" w:firstRowFirstColumn="0" w:firstRowLastColumn="0" w:lastRowFirstColumn="0" w:lastRowLastColumn="0"/>
             </w:pPr>
             <w:r>
@@ -242,6 +299,7 @@
           </w:tcPr>
           <w:p>
             <w:pPr>
+              <w:jc w:val="center"/>
               <w:rPr>
                 <w:b w:val="0"/>
                 <w:bCs w:val="0"/>
@@ -262,17 +320,70 @@
           </w:tcPr>
           <w:p>
             <w:pPr>
+              <w:jc w:val="center"/>
               <w:cnfStyle w:val="000000100000" w:firstRow="0" w:lastRow="0" w:firstColumn="0" w:lastColumn="0" w:oddVBand="0" w:evenVBand="0" w:oddHBand="1" w:evenHBand="0" w:firstRowFirstColumn="0" w:firstRowLastColumn="0" w:lastRowFirstColumn="0" w:lastRowLastColumn="0"/>
             </w:pPr>
             <w:r>
               <w:t>The number 7 must be present at least 4 times in the serial number</w:t>
             </w:r>
           </w:p>
+          <w:p>
+            <w:pPr>
+              <w:jc w:val="center"/>
+              <w:cnfStyle w:val="000000100000" w:firstRow="0" w:lastRow="0" w:firstColumn="0" w:lastColumn="0" w:oddVBand="0" w:evenVBand="0" w:oddHBand="1" w:evenHBand="0" w:firstRowFirstColumn="0" w:firstRowLastColumn="0" w:lastRowFirstColumn="0" w:lastRowLastColumn="0"/>
+            </w:pPr>
+            <w:r>
+              <w:rPr>
+                <w:b/>
+                <w:bCs/>
+              </w:rPr>
+              <w:t xml:space="preserve">NOTE: </w:t>
+            </w:r>
+            <w:r>
+              <w:t>This brand cannot have its serial number retrieved via the scanner, please use manual inspection.</w:t>
+            </w:r>
+          </w:p>
+        </w:tc>
+      </w:tr>
+      <w:tr>
+        <w:tc>
+          <w:tcPr>
+            <w:cnfStyle w:val="001000000000" w:firstRow="0" w:lastRow="0" w:firstColumn="1" w:lastColumn="0" w:oddVBand="0" w:evenVBand="0" w:oddHBand="0" w:evenHBand="0" w:firstRowFirstColumn="0" w:firstRowLastColumn="0" w:lastRowFirstColumn="0" w:lastRowLastColumn="0"/>
+            <w:tcW w:w="2965" w:type="dxa"/>
+          </w:tcPr>
+          <w:p>
+            <w:pPr>
+              <w:jc w:val="center"/>
+              <w:rPr>
+                <w:b w:val="0"/>
+                <w:bCs w:val="0"/>
+              </w:rPr>
+            </w:pPr>
+            <w:r>
+              <w:rPr>
+                <w:b w:val="0"/>
+                <w:bCs w:val="0"/>
+              </w:rPr>
+              <w:t>Wholesome Christian Forbidden Flavor™</w:t>
+            </w:r>
+          </w:p>
+        </w:tc>
+        <w:tc>
+          <w:tcPr>
+            <w:tcW w:w="6385" w:type="dxa"/>
+          </w:tcPr>
+          <w:p>
+            <w:pPr>
+              <w:jc w:val="center"/>
+              <w:cnfStyle w:val="000000000000" w:firstRow="0" w:lastRow="0" w:firstColumn="0" w:lastColumn="0" w:oddVBand="0" w:evenVBand="0" w:oddHBand="0" w:evenHBand="0" w:firstRowFirstColumn="0" w:firstRowLastColumn="0" w:lastRowFirstColumn="0" w:lastRowLastColumn="0"/>
+            </w:pPr>
+            <w:r>
+              <w:t xml:space="preserve">The number will contain the number 6 exactly 3 times, without repeating </w:t>
+            </w:r>
+          </w:p>
         </w:tc>
       </w:tr>
     </w:tbl>
-    <w:p/>
-    <w:p/>
     <w:p/>
     <w:p/>
     <w:p/>
@@ -2043,7 +2154,7 @@
 </file>
 
 <file path=customXml/itemProps1.xml><?xml version="1.0" encoding="utf-8"?>
-<ds:datastoreItem xmlns:ds="http://schemas.openxmlformats.org/officeDocument/2006/customXml" ds:itemID="{87F299C5-B3B2-C044-A675-75FAE34DBE43}">
+<ds:datastoreItem xmlns:ds="http://schemas.openxmlformats.org/officeDocument/2006/customXml" ds:itemID="{83E01AD8-152A-8F41-8CB4-A111B03FD542}">
   <ds:schemaRefs>
     <ds:schemaRef ds:uri="http://schemas.openxmlformats.org/officeDocument/2006/bibliography"/>
   </ds:schemaRefs>

</xml_diff>

<commit_message>
Update todo list and object rotation
</commit_message>
<xml_diff>
--- a/Docs/Handbook.docx
+++ b/Docs/Handbook.docx
@@ -6,20 +6,16 @@
       <w:pPr>
         <w:pStyle w:val="Heading1"/>
         <w:rPr>
-          <w:b/>
-          <w:bCs/>
-          <w:sz w:val="72"/>
-          <w:szCs w:val="72"/>
-          <w:u w:val="single"/>
+          <w:b w:val="0"/>
+          <w:bCs w:val="0"/>
+          <w:sz w:val="52"/>
+          <w:szCs w:val="52"/>
         </w:rPr>
       </w:pPr>
       <w:r>
         <w:rPr>
-          <w:b/>
-          <w:bCs/>
-          <w:sz w:val="72"/>
-          <w:szCs w:val="72"/>
-          <w:u w:val="single"/>
+          <w:sz w:val="52"/>
+          <w:szCs w:val="52"/>
         </w:rPr>
         <w:t>Help Combat Hotdog Piracy!</w:t>
       </w:r>
@@ -27,12 +23,14 @@
     <w:p>
       <w:pPr>
         <w:rPr>
+          <w:rFonts w:ascii="Charter Roman" w:hAnsi="Charter Roman"/>
           <w:sz w:val="32"/>
           <w:szCs w:val="32"/>
         </w:rPr>
       </w:pPr>
       <w:r>
         <w:rPr>
+          <w:rFonts w:ascii="Charter Roman" w:hAnsi="Charter Roman"/>
           <w:sz w:val="32"/>
           <w:szCs w:val="32"/>
         </w:rPr>
@@ -40,6 +38,7 @@
       </w:r>
       <w:r>
         <w:rPr>
+          <w:rFonts w:ascii="Charter Roman" w:hAnsi="Charter Roman"/>
           <w:sz w:val="32"/>
           <w:szCs w:val="32"/>
         </w:rPr>
@@ -47,6 +46,7 @@
       </w:r>
       <w:r>
         <w:rPr>
+          <w:rFonts w:ascii="Charter Roman" w:hAnsi="Charter Roman"/>
           <w:sz w:val="32"/>
           <w:szCs w:val="32"/>
         </w:rPr>
@@ -56,6 +56,7 @@
     <w:p>
       <w:pPr>
         <w:rPr>
+          <w:rFonts w:ascii="Charter Roman" w:hAnsi="Charter Roman"/>
           <w:sz w:val="32"/>
           <w:szCs w:val="32"/>
         </w:rPr>
@@ -64,12 +65,14 @@
     <w:p>
       <w:pPr>
         <w:rPr>
+          <w:rFonts w:ascii="Charter Roman" w:hAnsi="Charter Roman"/>
           <w:sz w:val="32"/>
           <w:szCs w:val="32"/>
         </w:rPr>
       </w:pPr>
       <w:r>
         <w:rPr>
+          <w:rFonts w:ascii="Charter Roman" w:hAnsi="Charter Roman"/>
           <w:sz w:val="32"/>
           <w:szCs w:val="32"/>
         </w:rPr>
@@ -77,6 +80,7 @@
       </w:r>
       <w:r>
         <w:rPr>
+          <w:rFonts w:ascii="Charter Roman" w:hAnsi="Charter Roman"/>
           <w:sz w:val="32"/>
           <w:szCs w:val="32"/>
         </w:rPr>
@@ -84,6 +88,7 @@
       </w:r>
       <w:r>
         <w:rPr>
+          <w:rFonts w:ascii="Charter Roman" w:hAnsi="Charter Roman"/>
           <w:sz w:val="32"/>
           <w:szCs w:val="32"/>
         </w:rPr>
@@ -91,6 +96,7 @@
       </w:r>
       <w:r>
         <w:rPr>
+          <w:rFonts w:ascii="Charter Roman" w:hAnsi="Charter Roman"/>
           <w:sz w:val="32"/>
           <w:szCs w:val="32"/>
         </w:rPr>
@@ -98,6 +104,7 @@
       </w:r>
       <w:r>
         <w:rPr>
+          <w:rFonts w:ascii="Charter Roman" w:hAnsi="Charter Roman"/>
           <w:sz w:val="32"/>
           <w:szCs w:val="32"/>
         </w:rPr>
@@ -105,6 +112,7 @@
       </w:r>
       <w:r>
         <w:rPr>
+          <w:rFonts w:ascii="Charter Roman" w:hAnsi="Charter Roman"/>
           <w:sz w:val="32"/>
           <w:szCs w:val="32"/>
         </w:rPr>
@@ -112,6 +120,7 @@
       </w:r>
       <w:r>
         <w:rPr>
+          <w:rFonts w:ascii="Charter Roman" w:hAnsi="Charter Roman"/>
           <w:sz w:val="32"/>
           <w:szCs w:val="32"/>
         </w:rPr>
@@ -119,6 +128,7 @@
       </w:r>
       <w:r>
         <w:rPr>
+          <w:rFonts w:ascii="Charter Roman" w:hAnsi="Charter Roman"/>
           <w:sz w:val="32"/>
           <w:szCs w:val="32"/>
         </w:rPr>
@@ -126,22 +136,31 @@
       </w:r>
       <w:r>
         <w:rPr>
+          <w:rFonts w:ascii="Charter Roman" w:hAnsi="Charter Roman"/>
           <w:sz w:val="32"/>
           <w:szCs w:val="32"/>
         </w:rPr>
         <w:t xml:space="preserve"> These are the current brands using serial numbers to validate their products.  </w:t>
       </w:r>
     </w:p>
-    <w:p/>
+    <w:p>
+      <w:pPr>
+        <w:rPr>
+          <w:rFonts w:ascii="Charter Roman" w:hAnsi="Charter Roman"/>
+          <w:sz w:val="32"/>
+          <w:szCs w:val="32"/>
+        </w:rPr>
+      </w:pPr>
+    </w:p>
     <w:tbl>
       <w:tblPr>
-        <w:tblStyle w:val="PlainTable1"/>
+        <w:tblStyle w:val="ListTable5Dark-Accent6"/>
         <w:tblW w:w="0" w:type="auto"/>
         <w:tblLook w:val="04A0" w:firstRow="1" w:lastRow="0" w:firstColumn="1" w:lastColumn="0" w:noHBand="0" w:noVBand="1"/>
       </w:tblPr>
       <w:tblGrid>
-        <w:gridCol w:w="2965"/>
-        <w:gridCol w:w="6385"/>
+        <w:gridCol w:w="3210"/>
+        <w:gridCol w:w="6090"/>
       </w:tblGrid>
       <w:tr>
         <w:trPr>
@@ -149,29 +168,57 @@
         </w:trPr>
         <w:tc>
           <w:tcPr>
-            <w:cnfStyle w:val="001000000000" w:firstRow="0" w:lastRow="0" w:firstColumn="1" w:lastColumn="0" w:oddVBand="0" w:evenVBand="0" w:oddHBand="0" w:evenHBand="0" w:firstRowFirstColumn="0" w:firstRowLastColumn="0" w:lastRowFirstColumn="0" w:lastRowLastColumn="0"/>
-            <w:tcW w:w="2965" w:type="dxa"/>
+            <w:cnfStyle w:val="001000000100" w:firstRow="0" w:lastRow="0" w:firstColumn="1" w:lastColumn="0" w:oddVBand="0" w:evenVBand="0" w:oddHBand="0" w:evenHBand="0" w:firstRowFirstColumn="1" w:firstRowLastColumn="0" w:lastRowFirstColumn="0" w:lastRowLastColumn="0"/>
+            <w:tcW w:w="3210" w:type="dxa"/>
           </w:tcPr>
           <w:p>
             <w:pPr>
               <w:jc w:val="center"/>
+              <w:rPr>
+                <w:rFonts w:ascii="Charter Roman" w:hAnsi="Charter Roman"/>
+                <w:b w:val="0"/>
+                <w:bCs w:val="0"/>
+                <w:sz w:val="28"/>
+                <w:szCs w:val="28"/>
+              </w:rPr>
             </w:pPr>
             <w:r>
+              <w:rPr>
+                <w:rFonts w:ascii="Charter Roman" w:hAnsi="Charter Roman"/>
+                <w:b w:val="0"/>
+                <w:bCs w:val="0"/>
+                <w:sz w:val="28"/>
+                <w:szCs w:val="28"/>
+              </w:rPr>
               <w:t>Brand</w:t>
             </w:r>
           </w:p>
         </w:tc>
         <w:tc>
           <w:tcPr>
-            <w:tcW w:w="6385" w:type="dxa"/>
+            <w:tcW w:w="6090" w:type="dxa"/>
           </w:tcPr>
           <w:p>
             <w:pPr>
               <w:jc w:val="center"/>
               <w:cnfStyle w:val="100000000000" w:firstRow="1" w:lastRow="0" w:firstColumn="0" w:lastColumn="0" w:oddVBand="0" w:evenVBand="0" w:oddHBand="0" w:evenHBand="0" w:firstRowFirstColumn="0" w:firstRowLastColumn="0" w:lastRowFirstColumn="0" w:lastRowLastColumn="0"/>
+              <w:rPr>
+                <w:rFonts w:ascii="Charter Roman" w:hAnsi="Charter Roman"/>
+                <w:b w:val="0"/>
+                <w:bCs w:val="0"/>
+                <w:sz w:val="28"/>
+                <w:szCs w:val="28"/>
+              </w:rPr>
             </w:pPr>
             <w:r>
-              <w:t>Acceptable Serial Code Pattern</w:t>
+              <w:rPr>
+                <w:rFonts w:ascii="Charter Roman" w:hAnsi="Charter Roman"/>
+                <w:b w:val="0"/>
+                <w:bCs w:val="0"/>
+                <w:sz w:val="28"/>
+                <w:szCs w:val="28"/>
+              </w:rPr>
+              <w:t>Serial Code Pattern</w:t>
             </w:r>
           </w:p>
         </w:tc>
@@ -183,34 +230,46 @@
         <w:tc>
           <w:tcPr>
             <w:cnfStyle w:val="001000000000" w:firstRow="0" w:lastRow="0" w:firstColumn="1" w:lastColumn="0" w:oddVBand="0" w:evenVBand="0" w:oddHBand="0" w:evenHBand="0" w:firstRowFirstColumn="0" w:firstRowLastColumn="0" w:lastRowFirstColumn="0" w:lastRowLastColumn="0"/>
-            <w:tcW w:w="2965" w:type="dxa"/>
+            <w:tcW w:w="3210" w:type="dxa"/>
           </w:tcPr>
           <w:p>
             <w:pPr>
               <w:jc w:val="center"/>
               <w:rPr>
+                <w:rFonts w:ascii="Charter Roman" w:hAnsi="Charter Roman"/>
                 <w:b w:val="0"/>
                 <w:bCs w:val="0"/>
+                <w:sz w:val="28"/>
+                <w:szCs w:val="28"/>
               </w:rPr>
             </w:pPr>
             <w:r>
               <w:rPr>
+                <w:rFonts w:ascii="Charter Roman" w:hAnsi="Charter Roman"/>
                 <w:b w:val="0"/>
                 <w:bCs w:val="0"/>
+                <w:sz w:val="28"/>
+                <w:szCs w:val="28"/>
               </w:rPr>
               <w:t>O’Leary Gold</w:t>
             </w:r>
             <w:r>
               <w:rPr>
+                <w:rFonts w:ascii="Charter Roman" w:hAnsi="Charter Roman"/>
                 <w:b w:val="0"/>
                 <w:bCs w:val="0"/>
+                <w:sz w:val="28"/>
+                <w:szCs w:val="28"/>
               </w:rPr>
               <w:t>en Dogs</w:t>
             </w:r>
             <w:r>
               <w:rPr>
+                <w:rFonts w:ascii="Charter Roman" w:hAnsi="Charter Roman"/>
                 <w:b w:val="0"/>
                 <w:bCs w:val="0"/>
+                <w:sz w:val="28"/>
+                <w:szCs w:val="28"/>
               </w:rPr>
               <w:t>™</w:t>
             </w:r>
@@ -218,14 +277,24 @@
         </w:tc>
         <w:tc>
           <w:tcPr>
-            <w:tcW w:w="6385" w:type="dxa"/>
+            <w:tcW w:w="6090" w:type="dxa"/>
           </w:tcPr>
           <w:p>
             <w:pPr>
               <w:jc w:val="center"/>
               <w:cnfStyle w:val="000000100000" w:firstRow="0" w:lastRow="0" w:firstColumn="0" w:lastColumn="0" w:oddVBand="0" w:evenVBand="0" w:oddHBand="1" w:evenHBand="0" w:firstRowFirstColumn="0" w:firstRowLastColumn="0" w:lastRowFirstColumn="0" w:lastRowLastColumn="0"/>
+              <w:rPr>
+                <w:rFonts w:ascii="Charter Roman" w:hAnsi="Charter Roman"/>
+                <w:sz w:val="28"/>
+                <w:szCs w:val="28"/>
+              </w:rPr>
             </w:pPr>
             <w:r>
+              <w:rPr>
+                <w:rFonts w:ascii="Charter Roman" w:hAnsi="Charter Roman"/>
+                <w:sz w:val="28"/>
+                <w:szCs w:val="28"/>
+              </w:rPr>
               <w:t>Always starts with a 4 and ends with 208. Does not contain the number 7, 1, or 9</w:t>
             </w:r>
           </w:p>
@@ -235,36 +304,48 @@
         <w:tc>
           <w:tcPr>
             <w:cnfStyle w:val="001000000000" w:firstRow="0" w:lastRow="0" w:firstColumn="1" w:lastColumn="0" w:oddVBand="0" w:evenVBand="0" w:oddHBand="0" w:evenHBand="0" w:firstRowFirstColumn="0" w:firstRowLastColumn="0" w:lastRowFirstColumn="0" w:lastRowLastColumn="0"/>
-            <w:tcW w:w="2965" w:type="dxa"/>
+            <w:tcW w:w="3210" w:type="dxa"/>
           </w:tcPr>
           <w:p>
             <w:pPr>
               <w:jc w:val="center"/>
               <w:rPr>
+                <w:rFonts w:ascii="Charter Roman" w:hAnsi="Charter Roman"/>
                 <w:b w:val="0"/>
                 <w:bCs w:val="0"/>
+                <w:sz w:val="28"/>
+                <w:szCs w:val="28"/>
               </w:rPr>
             </w:pPr>
             <w:r>
               <w:rPr>
+                <w:rFonts w:ascii="Charter Roman" w:hAnsi="Charter Roman"/>
                 <w:b w:val="0"/>
                 <w:bCs w:val="0"/>
+                <w:sz w:val="28"/>
+                <w:szCs w:val="28"/>
               </w:rPr>
               <w:t xml:space="preserve">Big Bill’s </w:t>
             </w:r>
             <w:proofErr w:type="spellStart"/>
             <w:r>
               <w:rPr>
+                <w:rFonts w:ascii="Charter Roman" w:hAnsi="Charter Roman"/>
                 <w:b w:val="0"/>
                 <w:bCs w:val="0"/>
+                <w:sz w:val="28"/>
+                <w:szCs w:val="28"/>
               </w:rPr>
               <w:t>Cheesedogs</w:t>
             </w:r>
             <w:proofErr w:type="spellEnd"/>
             <w:r>
               <w:rPr>
+                <w:rFonts w:ascii="Charter Roman" w:hAnsi="Charter Roman"/>
                 <w:b w:val="0"/>
                 <w:bCs w:val="0"/>
+                <w:sz w:val="28"/>
+                <w:szCs w:val="28"/>
               </w:rPr>
               <w:t>™</w:t>
             </w:r>
@@ -272,17 +353,32 @@
         </w:tc>
         <w:tc>
           <w:tcPr>
-            <w:tcW w:w="6385" w:type="dxa"/>
+            <w:tcW w:w="6090" w:type="dxa"/>
           </w:tcPr>
           <w:p>
             <w:pPr>
               <w:jc w:val="center"/>
               <w:cnfStyle w:val="000000000000" w:firstRow="0" w:lastRow="0" w:firstColumn="0" w:lastColumn="0" w:oddVBand="0" w:evenVBand="0" w:oddHBand="0" w:evenHBand="0" w:firstRowFirstColumn="0" w:firstRowLastColumn="0" w:lastRowFirstColumn="0" w:lastRowLastColumn="0"/>
+              <w:rPr>
+                <w:rFonts w:ascii="Charter Roman" w:hAnsi="Charter Roman"/>
+                <w:sz w:val="28"/>
+                <w:szCs w:val="28"/>
+              </w:rPr>
             </w:pPr>
             <w:r>
+              <w:rPr>
+                <w:rFonts w:ascii="Charter Roman" w:hAnsi="Charter Roman"/>
+                <w:sz w:val="28"/>
+                <w:szCs w:val="28"/>
+              </w:rPr>
               <w:t xml:space="preserve">First number is either 2 or 8, third number is either </w:t>
             </w:r>
             <w:r>
+              <w:rPr>
+                <w:rFonts w:ascii="Charter Roman" w:hAnsi="Charter Roman"/>
+                <w:sz w:val="28"/>
+                <w:szCs w:val="28"/>
+              </w:rPr>
               <w:t>1 or 3. Does not contain any repeating numbers</w:t>
             </w:r>
           </w:p>
@@ -295,20 +391,26 @@
         <w:tc>
           <w:tcPr>
             <w:cnfStyle w:val="001000000000" w:firstRow="0" w:lastRow="0" w:firstColumn="1" w:lastColumn="0" w:oddVBand="0" w:evenVBand="0" w:oddHBand="0" w:evenHBand="0" w:firstRowFirstColumn="0" w:firstRowLastColumn="0" w:lastRowFirstColumn="0" w:lastRowLastColumn="0"/>
-            <w:tcW w:w="2965" w:type="dxa"/>
+            <w:tcW w:w="3210" w:type="dxa"/>
           </w:tcPr>
           <w:p>
             <w:pPr>
               <w:jc w:val="center"/>
               <w:rPr>
+                <w:rFonts w:ascii="Charter Roman" w:hAnsi="Charter Roman"/>
                 <w:b w:val="0"/>
                 <w:bCs w:val="0"/>
+                <w:sz w:val="28"/>
+                <w:szCs w:val="28"/>
               </w:rPr>
             </w:pPr>
             <w:r>
               <w:rPr>
+                <w:rFonts w:ascii="Charter Roman" w:hAnsi="Charter Roman"/>
                 <w:b w:val="0"/>
                 <w:bCs w:val="0"/>
+                <w:sz w:val="28"/>
+                <w:szCs w:val="28"/>
               </w:rPr>
               <w:t>Martha’s Vegan Delight™</w:t>
             </w:r>
@@ -316,31 +418,52 @@
         </w:tc>
         <w:tc>
           <w:tcPr>
-            <w:tcW w:w="6385" w:type="dxa"/>
+            <w:tcW w:w="6090" w:type="dxa"/>
           </w:tcPr>
           <w:p>
             <w:pPr>
               <w:jc w:val="center"/>
               <w:cnfStyle w:val="000000100000" w:firstRow="0" w:lastRow="0" w:firstColumn="0" w:lastColumn="0" w:oddVBand="0" w:evenVBand="0" w:oddHBand="1" w:evenHBand="0" w:firstRowFirstColumn="0" w:firstRowLastColumn="0" w:lastRowFirstColumn="0" w:lastRowLastColumn="0"/>
+              <w:rPr>
+                <w:rFonts w:ascii="Charter Roman" w:hAnsi="Charter Roman"/>
+                <w:sz w:val="28"/>
+                <w:szCs w:val="28"/>
+              </w:rPr>
             </w:pPr>
             <w:r>
-              <w:t>The number 7 must be present at least 4 times in the serial number</w:t>
+              <w:rPr>
+                <w:rFonts w:ascii="Charter Roman" w:hAnsi="Charter Roman"/>
+                <w:sz w:val="28"/>
+                <w:szCs w:val="28"/>
+              </w:rPr>
+              <w:t>The number 7 must be present at least 4 times in the serial numbe</w:t>
+            </w:r>
+            <w:r>
+              <w:rPr>
+                <w:rFonts w:ascii="Charter Roman" w:hAnsi="Charter Roman"/>
+                <w:sz w:val="28"/>
+                <w:szCs w:val="28"/>
+              </w:rPr>
+              <w:t>r</w:t>
             </w:r>
           </w:p>
           <w:p>
             <w:pPr>
-              <w:jc w:val="center"/>
+              <w:jc w:val="both"/>
               <w:cnfStyle w:val="000000100000" w:firstRow="0" w:lastRow="0" w:firstColumn="0" w:lastColumn="0" w:oddVBand="0" w:evenVBand="0" w:oddHBand="1" w:evenHBand="0" w:firstRowFirstColumn="0" w:firstRowLastColumn="0" w:lastRowFirstColumn="0" w:lastRowLastColumn="0"/>
+              <w:rPr>
+                <w:rFonts w:ascii="Charter Roman" w:hAnsi="Charter Roman"/>
+                <w:sz w:val="28"/>
+                <w:szCs w:val="28"/>
+              </w:rPr>
             </w:pPr>
             <w:r>
               <w:rPr>
-                <w:b/>
-                <w:bCs/>
+                <w:rFonts w:ascii="Charter Roman" w:hAnsi="Charter Roman"/>
+                <w:sz w:val="28"/>
+                <w:szCs w:val="28"/>
               </w:rPr>
-              <w:t xml:space="preserve">NOTE: </w:t>
-            </w:r>
-            <w:r>
-              <w:t>This brand cannot have its serial number retrieved via the scanner, please use manual inspection.</w:t>
+              <w:t>NOTE: This brand cannot have its serial number retrieved via the scanner, please use manual inspection.</w:t>
             </w:r>
           </w:p>
         </w:tc>
@@ -349,20 +472,26 @@
         <w:tc>
           <w:tcPr>
             <w:cnfStyle w:val="001000000000" w:firstRow="0" w:lastRow="0" w:firstColumn="1" w:lastColumn="0" w:oddVBand="0" w:evenVBand="0" w:oddHBand="0" w:evenHBand="0" w:firstRowFirstColumn="0" w:firstRowLastColumn="0" w:lastRowFirstColumn="0" w:lastRowLastColumn="0"/>
-            <w:tcW w:w="2965" w:type="dxa"/>
+            <w:tcW w:w="3210" w:type="dxa"/>
           </w:tcPr>
           <w:p>
             <w:pPr>
               <w:jc w:val="center"/>
               <w:rPr>
+                <w:rFonts w:ascii="Charter Roman" w:hAnsi="Charter Roman"/>
                 <w:b w:val="0"/>
                 <w:bCs w:val="0"/>
+                <w:sz w:val="28"/>
+                <w:szCs w:val="28"/>
               </w:rPr>
             </w:pPr>
             <w:r>
               <w:rPr>
+                <w:rFonts w:ascii="Charter Roman" w:hAnsi="Charter Roman"/>
                 <w:b w:val="0"/>
                 <w:bCs w:val="0"/>
+                <w:sz w:val="28"/>
+                <w:szCs w:val="28"/>
               </w:rPr>
               <w:t>Wholesome Christian Forbidden Flavor™</w:t>
             </w:r>
@@ -370,26 +499,42 @@
         </w:tc>
         <w:tc>
           <w:tcPr>
-            <w:tcW w:w="6385" w:type="dxa"/>
+            <w:tcW w:w="6090" w:type="dxa"/>
           </w:tcPr>
           <w:p>
             <w:pPr>
               <w:jc w:val="center"/>
               <w:cnfStyle w:val="000000000000" w:firstRow="0" w:lastRow="0" w:firstColumn="0" w:lastColumn="0" w:oddVBand="0" w:evenVBand="0" w:oddHBand="0" w:evenHBand="0" w:firstRowFirstColumn="0" w:firstRowLastColumn="0" w:lastRowFirstColumn="0" w:lastRowLastColumn="0"/>
+              <w:rPr>
+                <w:rFonts w:ascii="Charter Roman" w:hAnsi="Charter Roman"/>
+                <w:sz w:val="28"/>
+                <w:szCs w:val="28"/>
+              </w:rPr>
             </w:pPr>
             <w:r>
+              <w:rPr>
+                <w:rFonts w:ascii="Charter Roman" w:hAnsi="Charter Roman"/>
+                <w:sz w:val="28"/>
+                <w:szCs w:val="28"/>
+              </w:rPr>
               <w:t xml:space="preserve">The number will contain the number 6 exactly 3 times, without repeating </w:t>
             </w:r>
           </w:p>
         </w:tc>
       </w:tr>
     </w:tbl>
-    <w:p/>
-    <w:p/>
-    <w:p/>
     <w:p>
       <w:pPr>
-        <w:jc w:val="center"/>
+        <w:rPr>
+          <w:b/>
+          <w:bCs/>
+          <w:sz w:val="28"/>
+          <w:szCs w:val="28"/>
+        </w:rPr>
+      </w:pPr>
+    </w:p>
+    <w:p>
+      <w:pPr>
         <w:rPr>
           <w:b/>
           <w:bCs/>
@@ -403,15 +548,57 @@
           <w:bCs/>
           <w:sz w:val="28"/>
           <w:szCs w:val="28"/>
-          <w:highlight w:val="red"/>
         </w:rPr>
-        <w:t>PRODUCTS FAILING SERIAL CODE CHECKS SHOULD BE DISCARDED IMMEADIATELY</w:t>
+        <w:lastRenderedPageBreak/>
+        <w:br w:type="page"/>
       </w:r>
+    </w:p>
+    <w:p>
+      <w:pPr>
+        <w:rPr>
+          <w:b/>
+          <w:bCs/>
+          <w:sz w:val="28"/>
+          <w:szCs w:val="28"/>
+        </w:rPr>
+      </w:pPr>
+    </w:p>
+    <w:p>
+      <w:pPr>
+        <w:rPr>
+          <w:b/>
+          <w:bCs/>
+          <w:sz w:val="28"/>
+          <w:szCs w:val="28"/>
+        </w:rPr>
+      </w:pPr>
+      <w:r>
+        <w:rPr>
+          <w:b/>
+          <w:bCs/>
+          <w:sz w:val="28"/>
+          <w:szCs w:val="28"/>
+        </w:rPr>
+        <w:br w:type="page"/>
+      </w:r>
+    </w:p>
+    <w:p>
+      <w:pPr>
+        <w:rPr>
+          <w:b/>
+          <w:bCs/>
+          <w:sz w:val="28"/>
+          <w:szCs w:val="28"/>
+        </w:rPr>
+      </w:pPr>
     </w:p>
     <w:sectPr>
       <w:headerReference w:type="default" r:id="rId8"/>
+      <w:footerReference w:type="even" r:id="rId9"/>
+      <w:footerReference w:type="default" r:id="rId10"/>
       <w:pgSz w:w="12240" w:h="15840"/>
       <w:pgMar w:top="1440" w:right="1440" w:bottom="1440" w:left="1440" w:header="720" w:footer="720" w:gutter="0"/>
+      <w:pgNumType w:chapStyle="1"/>
       <w:cols w:space="720"/>
       <w:docGrid w:linePitch="360"/>
     </w:sectPr>
@@ -444,6 +631,69 @@
 </w:endnotes>
 </file>
 
+<file path=word/footer1.xml><?xml version="1.0" encoding="utf-8"?>
+<w:ftr xmlns:wpc="http://schemas.microsoft.com/office/word/2010/wordprocessingCanvas" xmlns:cx="http://schemas.microsoft.com/office/drawing/2014/chartex" xmlns:cx1="http://schemas.microsoft.com/office/drawing/2015/9/8/chartex" xmlns:cx2="http://schemas.microsoft.com/office/drawing/2015/10/21/chartex" xmlns:cx3="http://schemas.microsoft.com/office/drawing/2016/5/9/chartex" xmlns:cx4="http://schemas.microsoft.com/office/drawing/2016/5/10/chartex" xmlns:cx5="http://schemas.microsoft.com/office/drawing/2016/5/11/chartex" xmlns:cx6="http://schemas.microsoft.com/office/drawing/2016/5/12/chartex" xmlns:cx7="http://schemas.microsoft.com/office/drawing/2016/5/13/chartex" xmlns:cx8="http://schemas.microsoft.com/office/drawing/2016/5/14/chartex" xmlns:mc="http://schemas.openxmlformats.org/markup-compatibility/2006" xmlns:aink="http://schemas.microsoft.com/office/drawing/2016/ink" xmlns:am3d="http://schemas.microsoft.com/office/drawing/2017/model3d" xmlns:o="urn:schemas-microsoft-com:office:office" xmlns:oel="http://schemas.microsoft.com/office/2019/extlst" xmlns:r="http://schemas.openxmlformats.org/officeDocument/2006/relationships" xmlns:m="http://schemas.openxmlformats.org/officeDocument/2006/math" xmlns:v="urn:schemas-microsoft-com:vml" xmlns:wp14="http://schemas.microsoft.com/office/word/2010/wordprocessingDrawing" xmlns:wp="http://schemas.openxmlformats.org/drawingml/2006/wordprocessingDrawing" xmlns:w10="urn:schemas-microsoft-com:office:word" xmlns:w="http://schemas.openxmlformats.org/wordprocessingml/2006/main" xmlns:w14="http://schemas.microsoft.com/office/word/2010/wordml" xmlns:w15="http://schemas.microsoft.com/office/word/2012/wordml" xmlns:w16cex="http://schemas.microsoft.com/office/word/2018/wordml/cex" xmlns:w16cid="http://schemas.microsoft.com/office/word/2016/wordml/cid" xmlns:w16="http://schemas.microsoft.com/office/word/2018/wordml" xmlns:w16sdtdh="http://schemas.microsoft.com/office/word/2020/wordml/sdtdatahash" xmlns:w16se="http://schemas.microsoft.com/office/word/2015/wordml/symex" xmlns:wpg="http://schemas.microsoft.com/office/word/2010/wordprocessingGroup" xmlns:wpi="http://schemas.microsoft.com/office/word/2010/wordprocessingInk" xmlns:wne="http://schemas.microsoft.com/office/word/2006/wordml" xmlns:wps="http://schemas.microsoft.com/office/word/2010/wordprocessingShape" mc:Ignorable="w14 w15 w16se w16cid w16 w16cex w16sdtdh wp14">
+  <w:sdt>
+    <w:sdtPr>
+      <w:rPr>
+        <w:rStyle w:val="PageNumber"/>
+      </w:rPr>
+      <w:id w:val="-194853726"/>
+      <w:docPartObj>
+        <w:docPartGallery w:val="Page Numbers (Bottom of Page)"/>
+        <w:docPartUnique/>
+      </w:docPartObj>
+    </w:sdtPr>
+    <w:sdtContent>
+      <w:p>
+        <w:pPr>
+          <w:pStyle w:val="Footer"/>
+          <w:framePr w:wrap="none" w:vAnchor="text" w:hAnchor="margin" w:xAlign="right" w:y="1"/>
+          <w:rPr>
+            <w:rStyle w:val="PageNumber"/>
+          </w:rPr>
+        </w:pPr>
+        <w:r>
+          <w:rPr>
+            <w:rStyle w:val="PageNumber"/>
+          </w:rPr>
+          <w:fldChar w:fldCharType="begin"/>
+        </w:r>
+        <w:r>
+          <w:rPr>
+            <w:rStyle w:val="PageNumber"/>
+          </w:rPr>
+          <w:instrText xml:space="preserve"> PAGE </w:instrText>
+        </w:r>
+        <w:r>
+          <w:rPr>
+            <w:rStyle w:val="PageNumber"/>
+          </w:rPr>
+          <w:fldChar w:fldCharType="end"/>
+        </w:r>
+      </w:p>
+    </w:sdtContent>
+  </w:sdt>
+  <w:p>
+    <w:pPr>
+      <w:pStyle w:val="Footer"/>
+      <w:ind w:right="360"/>
+    </w:pPr>
+  </w:p>
+</w:ftr>
+</file>
+
+<file path=word/footer2.xml><?xml version="1.0" encoding="utf-8"?>
+<w:ftr xmlns:wpc="http://schemas.microsoft.com/office/word/2010/wordprocessingCanvas" xmlns:cx="http://schemas.microsoft.com/office/drawing/2014/chartex" xmlns:cx1="http://schemas.microsoft.com/office/drawing/2015/9/8/chartex" xmlns:cx2="http://schemas.microsoft.com/office/drawing/2015/10/21/chartex" xmlns:cx3="http://schemas.microsoft.com/office/drawing/2016/5/9/chartex" xmlns:cx4="http://schemas.microsoft.com/office/drawing/2016/5/10/chartex" xmlns:cx5="http://schemas.microsoft.com/office/drawing/2016/5/11/chartex" xmlns:cx6="http://schemas.microsoft.com/office/drawing/2016/5/12/chartex" xmlns:cx7="http://schemas.microsoft.com/office/drawing/2016/5/13/chartex" xmlns:cx8="http://schemas.microsoft.com/office/drawing/2016/5/14/chartex" xmlns:mc="http://schemas.openxmlformats.org/markup-compatibility/2006" xmlns:aink="http://schemas.microsoft.com/office/drawing/2016/ink" xmlns:am3d="http://schemas.microsoft.com/office/drawing/2017/model3d" xmlns:o="urn:schemas-microsoft-com:office:office" xmlns:oel="http://schemas.microsoft.com/office/2019/extlst" xmlns:r="http://schemas.openxmlformats.org/officeDocument/2006/relationships" xmlns:m="http://schemas.openxmlformats.org/officeDocument/2006/math" xmlns:v="urn:schemas-microsoft-com:vml" xmlns:wp14="http://schemas.microsoft.com/office/word/2010/wordprocessingDrawing" xmlns:wp="http://schemas.openxmlformats.org/drawingml/2006/wordprocessingDrawing" xmlns:w10="urn:schemas-microsoft-com:office:word" xmlns:w="http://schemas.openxmlformats.org/wordprocessingml/2006/main" xmlns:w14="http://schemas.microsoft.com/office/word/2010/wordml" xmlns:w15="http://schemas.microsoft.com/office/word/2012/wordml" xmlns:w16cex="http://schemas.microsoft.com/office/word/2018/wordml/cex" xmlns:w16cid="http://schemas.microsoft.com/office/word/2016/wordml/cid" xmlns:w16="http://schemas.microsoft.com/office/word/2018/wordml" xmlns:w16sdtdh="http://schemas.microsoft.com/office/word/2020/wordml/sdtdatahash" xmlns:w16se="http://schemas.microsoft.com/office/word/2015/wordml/symex" xmlns:wpg="http://schemas.microsoft.com/office/word/2010/wordprocessingGroup" xmlns:wpi="http://schemas.microsoft.com/office/word/2010/wordprocessingInk" xmlns:wne="http://schemas.microsoft.com/office/word/2006/wordml" xmlns:wps="http://schemas.microsoft.com/office/word/2010/wordprocessingShape" mc:Ignorable="w14 w15 w16se w16cid w16 w16cex w16sdtdh wp14">
+  <w:p>
+    <w:pPr>
+      <w:pStyle w:val="Footer"/>
+      <w:ind w:right="360"/>
+    </w:pPr>
+  </w:p>
+</w:ftr>
+</file>
+
 <file path=word/footnotes.xml><?xml version="1.0" encoding="utf-8"?>
 <w:footnotes xmlns:wpc="http://schemas.microsoft.com/office/word/2010/wordprocessingCanvas" xmlns:cx="http://schemas.microsoft.com/office/drawing/2014/chartex" xmlns:cx1="http://schemas.microsoft.com/office/drawing/2015/9/8/chartex" xmlns:cx2="http://schemas.microsoft.com/office/drawing/2015/10/21/chartex" xmlns:cx3="http://schemas.microsoft.com/office/drawing/2016/5/9/chartex" xmlns:cx4="http://schemas.microsoft.com/office/drawing/2016/5/10/chartex" xmlns:cx5="http://schemas.microsoft.com/office/drawing/2016/5/11/chartex" xmlns:cx6="http://schemas.microsoft.com/office/drawing/2016/5/12/chartex" xmlns:cx7="http://schemas.microsoft.com/office/drawing/2016/5/13/chartex" xmlns:cx8="http://schemas.microsoft.com/office/drawing/2016/5/14/chartex" xmlns:mc="http://schemas.openxmlformats.org/markup-compatibility/2006" xmlns:aink="http://schemas.microsoft.com/office/drawing/2016/ink" xmlns:am3d="http://schemas.microsoft.com/office/drawing/2017/model3d" xmlns:o="urn:schemas-microsoft-com:office:office" xmlns:oel="http://schemas.microsoft.com/office/2019/extlst" xmlns:r="http://schemas.openxmlformats.org/officeDocument/2006/relationships" xmlns:m="http://schemas.openxmlformats.org/officeDocument/2006/math" xmlns:v="urn:schemas-microsoft-com:vml" xmlns:wp14="http://schemas.microsoft.com/office/word/2010/wordprocessingDrawing" xmlns:wp="http://schemas.openxmlformats.org/drawingml/2006/wordprocessingDrawing" xmlns:w10="urn:schemas-microsoft-com:office:word" xmlns:w="http://schemas.openxmlformats.org/wordprocessingml/2006/main" xmlns:w14="http://schemas.microsoft.com/office/word/2010/wordml" xmlns:w15="http://schemas.microsoft.com/office/word/2012/wordml" xmlns:w16cex="http://schemas.microsoft.com/office/word/2018/wordml/cex" xmlns:w16cid="http://schemas.microsoft.com/office/word/2016/wordml/cid" xmlns:w16="http://schemas.microsoft.com/office/word/2018/wordml" xmlns:w16sdtdh="http://schemas.microsoft.com/office/word/2020/wordml/sdtdatahash" xmlns:w16se="http://schemas.microsoft.com/office/word/2015/wordml/symex" xmlns:wpg="http://schemas.microsoft.com/office/word/2010/wordprocessingGroup" xmlns:wpi="http://schemas.microsoft.com/office/word/2010/wordprocessingInk" xmlns:wne="http://schemas.microsoft.com/office/word/2006/wordml" xmlns:wps="http://schemas.microsoft.com/office/word/2010/wordprocessingShape" mc:Ignorable="w14 w15 w16se w16cid w16 w16cex w16sdtdh wp14">
   <w:footnote w:type="separator" w:id="-1">
@@ -620,7 +870,7 @@
   <w:docDefaults>
     <w:rPrDefault>
       <w:rPr>
-        <w:rFonts w:asciiTheme="majorHAnsi" w:eastAsiaTheme="majorEastAsia" w:hAnsiTheme="majorHAnsi" w:cstheme="majorBidi"/>
+        <w:rFonts w:asciiTheme="minorHAnsi" w:eastAsiaTheme="minorEastAsia" w:hAnsiTheme="minorHAnsi" w:cstheme="minorBidi"/>
         <w:sz w:val="22"/>
         <w:szCs w:val="22"/>
         <w:lang w:val="en-US" w:eastAsia="en-US" w:bidi="ar-SA"/>
@@ -628,7 +878,7 @@
     </w:rPrDefault>
     <w:pPrDefault>
       <w:pPr>
-        <w:spacing w:after="200" w:line="276" w:lineRule="auto"/>
+        <w:spacing w:before="200" w:after="200" w:line="276" w:lineRule="auto"/>
       </w:pPr>
     </w:pPrDefault>
   </w:docDefaults>
@@ -667,7 +917,7 @@
     <w:lsdException w:name="header" w:semiHidden="1" w:unhideWhenUsed="1"/>
     <w:lsdException w:name="footer" w:semiHidden="1" w:unhideWhenUsed="1"/>
     <w:lsdException w:name="index heading" w:semiHidden="1" w:unhideWhenUsed="1"/>
-    <w:lsdException w:name="caption" w:semiHidden="1" w:uiPriority="35" w:unhideWhenUsed="1"/>
+    <w:lsdException w:name="caption" w:semiHidden="1" w:uiPriority="35" w:unhideWhenUsed="1" w:qFormat="1"/>
     <w:lsdException w:name="table of figures" w:semiHidden="1" w:unhideWhenUsed="1"/>
     <w:lsdException w:name="envelope address" w:semiHidden="1" w:unhideWhenUsed="1"/>
     <w:lsdException w:name="envelope return" w:semiHidden="1" w:unhideWhenUsed="1"/>
@@ -1013,7 +1263,11 @@
   <w:style w:type="paragraph" w:default="1" w:styleId="Normal">
     <w:name w:val="Normal"/>
     <w:qFormat/>
-    <w:rsid w:val="00797289"/>
+    <w:rsid w:val="009C78DE"/>
+    <w:rPr>
+      <w:sz w:val="20"/>
+      <w:szCs w:val="20"/>
+    </w:rPr>
   </w:style>
   <w:style w:type="paragraph" w:styleId="Heading1">
     <w:name w:val="heading 1"/>
@@ -1022,17 +1276,26 @@
     <w:link w:val="Heading1Char"/>
     <w:uiPriority w:val="9"/>
     <w:qFormat/>
-    <w:rsid w:val="00797289"/>
+    <w:rsid w:val="009C78DE"/>
     <w:pPr>
-      <w:spacing w:before="480" w:after="0"/>
-      <w:contextualSpacing/>
+      <w:pBdr>
+        <w:top w:val="single" w:sz="24" w:space="0" w:color="F0A22E" w:themeColor="accent1"/>
+        <w:left w:val="single" w:sz="24" w:space="0" w:color="F0A22E" w:themeColor="accent1"/>
+        <w:bottom w:val="single" w:sz="24" w:space="0" w:color="F0A22E" w:themeColor="accent1"/>
+        <w:right w:val="single" w:sz="24" w:space="0" w:color="F0A22E" w:themeColor="accent1"/>
+      </w:pBdr>
+      <w:shd w:val="clear" w:color="auto" w:fill="F0A22E" w:themeFill="accent1"/>
+      <w:spacing w:after="0"/>
       <w:outlineLvl w:val="0"/>
     </w:pPr>
     <w:rPr>
-      <w:smallCaps/>
-      <w:spacing w:val="5"/>
-      <w:sz w:val="36"/>
-      <w:szCs w:val="36"/>
+      <w:b/>
+      <w:bCs/>
+      <w:caps/>
+      <w:color w:val="FFFFFF" w:themeColor="background1"/>
+      <w:spacing w:val="15"/>
+      <w:sz w:val="22"/>
+      <w:szCs w:val="22"/>
     </w:rPr>
   </w:style>
   <w:style w:type="paragraph" w:styleId="Heading2">
@@ -1044,15 +1307,23 @@
     <w:semiHidden/>
     <w:unhideWhenUsed/>
     <w:qFormat/>
-    <w:rsid w:val="00797289"/>
+    <w:rsid w:val="009C78DE"/>
     <w:pPr>
-      <w:spacing w:before="200" w:after="0" w:line="271" w:lineRule="auto"/>
+      <w:pBdr>
+        <w:top w:val="single" w:sz="24" w:space="0" w:color="FCECD5" w:themeColor="accent1" w:themeTint="33"/>
+        <w:left w:val="single" w:sz="24" w:space="0" w:color="FCECD5" w:themeColor="accent1" w:themeTint="33"/>
+        <w:bottom w:val="single" w:sz="24" w:space="0" w:color="FCECD5" w:themeColor="accent1" w:themeTint="33"/>
+        <w:right w:val="single" w:sz="24" w:space="0" w:color="FCECD5" w:themeColor="accent1" w:themeTint="33"/>
+      </w:pBdr>
+      <w:shd w:val="clear" w:color="auto" w:fill="FCECD5" w:themeFill="accent1" w:themeFillTint="33"/>
+      <w:spacing w:after="0"/>
       <w:outlineLvl w:val="1"/>
     </w:pPr>
     <w:rPr>
-      <w:smallCaps/>
-      <w:sz w:val="28"/>
-      <w:szCs w:val="28"/>
+      <w:caps/>
+      <w:spacing w:val="15"/>
+      <w:sz w:val="22"/>
+      <w:szCs w:val="22"/>
     </w:rPr>
   </w:style>
   <w:style w:type="paragraph" w:styleId="Heading3">
@@ -1064,18 +1335,21 @@
     <w:semiHidden/>
     <w:unhideWhenUsed/>
     <w:qFormat/>
-    <w:rsid w:val="00797289"/>
+    <w:rsid w:val="009C78DE"/>
     <w:pPr>
-      <w:spacing w:before="200" w:after="0" w:line="271" w:lineRule="auto"/>
+      <w:pBdr>
+        <w:top w:val="single" w:sz="6" w:space="2" w:color="F0A22E" w:themeColor="accent1"/>
+        <w:left w:val="single" w:sz="6" w:space="2" w:color="F0A22E" w:themeColor="accent1"/>
+      </w:pBdr>
+      <w:spacing w:before="300" w:after="0"/>
       <w:outlineLvl w:val="2"/>
     </w:pPr>
     <w:rPr>
-      <w:i/>
-      <w:iCs/>
-      <w:smallCaps/>
-      <w:spacing w:val="5"/>
-      <w:sz w:val="26"/>
-      <w:szCs w:val="26"/>
+      <w:caps/>
+      <w:color w:val="845209" w:themeColor="accent1" w:themeShade="7F"/>
+      <w:spacing w:val="15"/>
+      <w:sz w:val="22"/>
+      <w:szCs w:val="22"/>
     </w:rPr>
   </w:style>
   <w:style w:type="paragraph" w:styleId="Heading4">
@@ -1087,17 +1361,21 @@
     <w:semiHidden/>
     <w:unhideWhenUsed/>
     <w:qFormat/>
-    <w:rsid w:val="00797289"/>
+    <w:rsid w:val="009C78DE"/>
     <w:pPr>
-      <w:spacing w:after="0" w:line="271" w:lineRule="auto"/>
+      <w:pBdr>
+        <w:top w:val="dotted" w:sz="6" w:space="2" w:color="F0A22E" w:themeColor="accent1"/>
+        <w:left w:val="dotted" w:sz="6" w:space="2" w:color="F0A22E" w:themeColor="accent1"/>
+      </w:pBdr>
+      <w:spacing w:before="300" w:after="0"/>
       <w:outlineLvl w:val="3"/>
     </w:pPr>
     <w:rPr>
-      <w:b/>
-      <w:bCs/>
-      <w:spacing w:val="5"/>
-      <w:sz w:val="24"/>
-      <w:szCs w:val="24"/>
+      <w:caps/>
+      <w:color w:val="C77C0E" w:themeColor="accent1" w:themeShade="BF"/>
+      <w:spacing w:val="10"/>
+      <w:sz w:val="22"/>
+      <w:szCs w:val="22"/>
     </w:rPr>
   </w:style>
   <w:style w:type="paragraph" w:styleId="Heading5">
@@ -1109,16 +1387,20 @@
     <w:semiHidden/>
     <w:unhideWhenUsed/>
     <w:qFormat/>
-    <w:rsid w:val="00797289"/>
+    <w:rsid w:val="009C78DE"/>
     <w:pPr>
-      <w:spacing w:after="0" w:line="271" w:lineRule="auto"/>
+      <w:pBdr>
+        <w:bottom w:val="single" w:sz="6" w:space="1" w:color="F0A22E" w:themeColor="accent1"/>
+      </w:pBdr>
+      <w:spacing w:before="300" w:after="0"/>
       <w:outlineLvl w:val="4"/>
     </w:pPr>
     <w:rPr>
-      <w:i/>
-      <w:iCs/>
-      <w:sz w:val="24"/>
-      <w:szCs w:val="24"/>
+      <w:caps/>
+      <w:color w:val="C77C0E" w:themeColor="accent1" w:themeShade="BF"/>
+      <w:spacing w:val="10"/>
+      <w:sz w:val="22"/>
+      <w:szCs w:val="22"/>
     </w:rPr>
   </w:style>
   <w:style w:type="paragraph" w:styleId="Heading6">
@@ -1130,17 +1412,20 @@
     <w:semiHidden/>
     <w:unhideWhenUsed/>
     <w:qFormat/>
-    <w:rsid w:val="00797289"/>
+    <w:rsid w:val="009C78DE"/>
     <w:pPr>
-      <w:shd w:val="clear" w:color="auto" w:fill="FFFFFF" w:themeFill="background1"/>
-      <w:spacing w:after="0" w:line="271" w:lineRule="auto"/>
+      <w:pBdr>
+        <w:bottom w:val="dotted" w:sz="6" w:space="1" w:color="F0A22E" w:themeColor="accent1"/>
+      </w:pBdr>
+      <w:spacing w:before="300" w:after="0"/>
       <w:outlineLvl w:val="5"/>
     </w:pPr>
     <w:rPr>
-      <w:b/>
-      <w:bCs/>
-      <w:color w:val="595959" w:themeColor="text1" w:themeTint="A6"/>
-      <w:spacing w:val="5"/>
+      <w:caps/>
+      <w:color w:val="C77C0E" w:themeColor="accent1" w:themeShade="BF"/>
+      <w:spacing w:val="10"/>
+      <w:sz w:val="22"/>
+      <w:szCs w:val="22"/>
     </w:rPr>
   </w:style>
   <w:style w:type="paragraph" w:styleId="Heading7">
@@ -1152,19 +1437,17 @@
     <w:semiHidden/>
     <w:unhideWhenUsed/>
     <w:qFormat/>
-    <w:rsid w:val="00797289"/>
+    <w:rsid w:val="009C78DE"/>
     <w:pPr>
-      <w:spacing w:after="0"/>
+      <w:spacing w:before="300" w:after="0"/>
       <w:outlineLvl w:val="6"/>
     </w:pPr>
     <w:rPr>
-      <w:b/>
-      <w:bCs/>
-      <w:i/>
-      <w:iCs/>
-      <w:color w:val="5A5A5A" w:themeColor="text1" w:themeTint="A5"/>
-      <w:sz w:val="20"/>
-      <w:szCs w:val="20"/>
+      <w:caps/>
+      <w:color w:val="C77C0E" w:themeColor="accent1" w:themeShade="BF"/>
+      <w:spacing w:val="10"/>
+      <w:sz w:val="22"/>
+      <w:szCs w:val="22"/>
     </w:rPr>
   </w:style>
   <w:style w:type="paragraph" w:styleId="Heading8">
@@ -1176,17 +1459,16 @@
     <w:semiHidden/>
     <w:unhideWhenUsed/>
     <w:qFormat/>
-    <w:rsid w:val="00797289"/>
+    <w:rsid w:val="009C78DE"/>
     <w:pPr>
-      <w:spacing w:after="0"/>
+      <w:spacing w:before="300" w:after="0"/>
       <w:outlineLvl w:val="7"/>
     </w:pPr>
     <w:rPr>
-      <w:b/>
-      <w:bCs/>
-      <w:color w:val="7F7F7F" w:themeColor="text1" w:themeTint="80"/>
-      <w:sz w:val="20"/>
-      <w:szCs w:val="20"/>
+      <w:caps/>
+      <w:spacing w:val="10"/>
+      <w:sz w:val="18"/>
+      <w:szCs w:val="18"/>
     </w:rPr>
   </w:style>
   <w:style w:type="paragraph" w:styleId="Heading9">
@@ -1198,17 +1480,15 @@
     <w:semiHidden/>
     <w:unhideWhenUsed/>
     <w:qFormat/>
-    <w:rsid w:val="00797289"/>
+    <w:rsid w:val="009C78DE"/>
     <w:pPr>
-      <w:spacing w:after="0" w:line="271" w:lineRule="auto"/>
+      <w:spacing w:before="300" w:after="0"/>
       <w:outlineLvl w:val="8"/>
     </w:pPr>
     <w:rPr>
-      <w:b/>
-      <w:bCs/>
       <w:i/>
-      <w:iCs/>
-      <w:color w:val="7F7F7F" w:themeColor="text1" w:themeTint="80"/>
+      <w:caps/>
+      <w:spacing w:val="10"/>
       <w:sz w:val="18"/>
       <w:szCs w:val="18"/>
     </w:rPr>
@@ -1287,12 +1567,14 @@
     <w:basedOn w:val="DefaultParagraphFont"/>
     <w:link w:val="Heading1"/>
     <w:uiPriority w:val="9"/>
-    <w:rsid w:val="00797289"/>
-    <w:rPr>
-      <w:smallCaps/>
-      <w:spacing w:val="5"/>
-      <w:sz w:val="36"/>
-      <w:szCs w:val="36"/>
+    <w:rsid w:val="009C78DE"/>
+    <w:rPr>
+      <w:b/>
+      <w:bCs/>
+      <w:caps/>
+      <w:color w:val="FFFFFF" w:themeColor="background1"/>
+      <w:spacing w:val="15"/>
+      <w:shd w:val="clear" w:color="auto" w:fill="F0A22E" w:themeFill="accent1"/>
     </w:rPr>
   </w:style>
   <w:style w:type="table" w:styleId="TableGrid">
@@ -1467,11 +1749,11 @@
     <w:link w:val="Heading2"/>
     <w:uiPriority w:val="9"/>
     <w:semiHidden/>
-    <w:rsid w:val="00797289"/>
-    <w:rPr>
-      <w:smallCaps/>
-      <w:sz w:val="28"/>
-      <w:szCs w:val="28"/>
+    <w:rsid w:val="009C78DE"/>
+    <w:rPr>
+      <w:caps/>
+      <w:spacing w:val="15"/>
+      <w:shd w:val="clear" w:color="auto" w:fill="FCECD5" w:themeFill="accent1" w:themeFillTint="33"/>
     </w:rPr>
   </w:style>
   <w:style w:type="character" w:customStyle="1" w:styleId="Heading3Char">
@@ -1480,14 +1762,11 @@
     <w:link w:val="Heading3"/>
     <w:uiPriority w:val="9"/>
     <w:semiHidden/>
-    <w:rsid w:val="00797289"/>
-    <w:rPr>
-      <w:i/>
-      <w:iCs/>
-      <w:smallCaps/>
-      <w:spacing w:val="5"/>
-      <w:sz w:val="26"/>
-      <w:szCs w:val="26"/>
+    <w:rsid w:val="009C78DE"/>
+    <w:rPr>
+      <w:caps/>
+      <w:color w:val="845209" w:themeColor="accent1" w:themeShade="7F"/>
+      <w:spacing w:val="15"/>
     </w:rPr>
   </w:style>
   <w:style w:type="character" w:customStyle="1" w:styleId="Heading4Char">
@@ -1496,13 +1775,11 @@
     <w:link w:val="Heading4"/>
     <w:uiPriority w:val="9"/>
     <w:semiHidden/>
-    <w:rsid w:val="00797289"/>
-    <w:rPr>
-      <w:b/>
-      <w:bCs/>
-      <w:spacing w:val="5"/>
-      <w:sz w:val="24"/>
-      <w:szCs w:val="24"/>
+    <w:rsid w:val="009C78DE"/>
+    <w:rPr>
+      <w:caps/>
+      <w:color w:val="C77C0E" w:themeColor="accent1" w:themeShade="BF"/>
+      <w:spacing w:val="10"/>
     </w:rPr>
   </w:style>
   <w:style w:type="character" w:customStyle="1" w:styleId="Heading5Char">
@@ -1511,12 +1788,11 @@
     <w:link w:val="Heading5"/>
     <w:uiPriority w:val="9"/>
     <w:semiHidden/>
-    <w:rsid w:val="00797289"/>
-    <w:rPr>
-      <w:i/>
-      <w:iCs/>
-      <w:sz w:val="24"/>
-      <w:szCs w:val="24"/>
+    <w:rsid w:val="009C78DE"/>
+    <w:rPr>
+      <w:caps/>
+      <w:color w:val="C77C0E" w:themeColor="accent1" w:themeShade="BF"/>
+      <w:spacing w:val="10"/>
     </w:rPr>
   </w:style>
   <w:style w:type="character" w:customStyle="1" w:styleId="Heading6Char">
@@ -1525,13 +1801,11 @@
     <w:link w:val="Heading6"/>
     <w:uiPriority w:val="9"/>
     <w:semiHidden/>
-    <w:rsid w:val="00797289"/>
-    <w:rPr>
-      <w:b/>
-      <w:bCs/>
-      <w:color w:val="595959" w:themeColor="text1" w:themeTint="A6"/>
-      <w:spacing w:val="5"/>
-      <w:shd w:val="clear" w:color="auto" w:fill="FFFFFF" w:themeFill="background1"/>
+    <w:rsid w:val="009C78DE"/>
+    <w:rPr>
+      <w:caps/>
+      <w:color w:val="C77C0E" w:themeColor="accent1" w:themeShade="BF"/>
+      <w:spacing w:val="10"/>
     </w:rPr>
   </w:style>
   <w:style w:type="character" w:customStyle="1" w:styleId="Heading7Char">
@@ -1540,15 +1814,11 @@
     <w:link w:val="Heading7"/>
     <w:uiPriority w:val="9"/>
     <w:semiHidden/>
-    <w:rsid w:val="00797289"/>
-    <w:rPr>
-      <w:b/>
-      <w:bCs/>
-      <w:i/>
-      <w:iCs/>
-      <w:color w:val="5A5A5A" w:themeColor="text1" w:themeTint="A5"/>
-      <w:sz w:val="20"/>
-      <w:szCs w:val="20"/>
+    <w:rsid w:val="009C78DE"/>
+    <w:rPr>
+      <w:caps/>
+      <w:color w:val="C77C0E" w:themeColor="accent1" w:themeShade="BF"/>
+      <w:spacing w:val="10"/>
     </w:rPr>
   </w:style>
   <w:style w:type="character" w:customStyle="1" w:styleId="Heading8Char">
@@ -1557,13 +1827,12 @@
     <w:link w:val="Heading8"/>
     <w:uiPriority w:val="9"/>
     <w:semiHidden/>
-    <w:rsid w:val="00797289"/>
-    <w:rPr>
-      <w:b/>
-      <w:bCs/>
-      <w:color w:val="7F7F7F" w:themeColor="text1" w:themeTint="80"/>
-      <w:sz w:val="20"/>
-      <w:szCs w:val="20"/>
+    <w:rsid w:val="009C78DE"/>
+    <w:rPr>
+      <w:caps/>
+      <w:spacing w:val="10"/>
+      <w:sz w:val="18"/>
+      <w:szCs w:val="18"/>
     </w:rPr>
   </w:style>
   <w:style w:type="character" w:customStyle="1" w:styleId="Heading9Char">
@@ -1572,13 +1841,11 @@
     <w:link w:val="Heading9"/>
     <w:uiPriority w:val="9"/>
     <w:semiHidden/>
-    <w:rsid w:val="00797289"/>
-    <w:rPr>
-      <w:b/>
-      <w:bCs/>
+    <w:rsid w:val="009C78DE"/>
+    <w:rPr>
       <w:i/>
-      <w:iCs/>
-      <w:color w:val="7F7F7F" w:themeColor="text1" w:themeTint="80"/>
+      <w:caps/>
+      <w:spacing w:val="10"/>
       <w:sz w:val="18"/>
       <w:szCs w:val="18"/>
     </w:rPr>
@@ -1590,13 +1857,14 @@
     <w:uiPriority w:val="35"/>
     <w:semiHidden/>
     <w:unhideWhenUsed/>
-    <w:rsid w:val="00797289"/>
+    <w:qFormat/>
+    <w:rsid w:val="009C78DE"/>
     <w:rPr>
       <w:b/>
       <w:bCs/>
-      <w:color w:val="C45911" w:themeColor="accent2" w:themeShade="BF"/>
-      <w:sz w:val="18"/>
-      <w:szCs w:val="18"/>
+      <w:color w:val="C77C0E" w:themeColor="accent1" w:themeShade="BF"/>
+      <w:sz w:val="16"/>
+      <w:szCs w:val="16"/>
     </w:rPr>
   </w:style>
   <w:style w:type="paragraph" w:styleId="Title">
@@ -1606,13 +1874,15 @@
     <w:link w:val="TitleChar"/>
     <w:uiPriority w:val="10"/>
     <w:qFormat/>
-    <w:rsid w:val="00797289"/>
+    <w:rsid w:val="009C78DE"/>
     <w:pPr>
-      <w:spacing w:after="300" w:line="240" w:lineRule="auto"/>
-      <w:contextualSpacing/>
+      <w:spacing w:before="720"/>
     </w:pPr>
     <w:rPr>
-      <w:smallCaps/>
+      <w:caps/>
+      <w:color w:val="F0A22E" w:themeColor="accent1"/>
+      <w:spacing w:val="10"/>
+      <w:kern w:val="28"/>
       <w:sz w:val="52"/>
       <w:szCs w:val="52"/>
     </w:rPr>
@@ -1622,9 +1892,12 @@
     <w:basedOn w:val="DefaultParagraphFont"/>
     <w:link w:val="Title"/>
     <w:uiPriority w:val="10"/>
-    <w:rsid w:val="00797289"/>
-    <w:rPr>
-      <w:smallCaps/>
+    <w:rsid w:val="009C78DE"/>
+    <w:rPr>
+      <w:caps/>
+      <w:color w:val="F0A22E" w:themeColor="accent1"/>
+      <w:spacing w:val="10"/>
+      <w:kern w:val="28"/>
       <w:sz w:val="52"/>
       <w:szCs w:val="52"/>
     </w:rPr>
@@ -1636,14 +1909,16 @@
     <w:link w:val="SubtitleChar"/>
     <w:uiPriority w:val="11"/>
     <w:qFormat/>
-    <w:rsid w:val="00797289"/>
-    <w:rPr>
-      <w:i/>
-      <w:iCs/>
-      <w:smallCaps/>
+    <w:rsid w:val="009C78DE"/>
+    <w:pPr>
+      <w:spacing w:after="1000" w:line="240" w:lineRule="auto"/>
+    </w:pPr>
+    <w:rPr>
+      <w:caps/>
+      <w:color w:val="595959" w:themeColor="text1" w:themeTint="A6"/>
       <w:spacing w:val="10"/>
-      <w:sz w:val="28"/>
-      <w:szCs w:val="28"/>
+      <w:sz w:val="24"/>
+      <w:szCs w:val="24"/>
     </w:rPr>
   </w:style>
   <w:style w:type="character" w:customStyle="1" w:styleId="SubtitleChar">
@@ -1651,21 +1926,20 @@
     <w:basedOn w:val="DefaultParagraphFont"/>
     <w:link w:val="Subtitle"/>
     <w:uiPriority w:val="11"/>
-    <w:rsid w:val="00797289"/>
-    <w:rPr>
-      <w:i/>
-      <w:iCs/>
-      <w:smallCaps/>
+    <w:rsid w:val="009C78DE"/>
+    <w:rPr>
+      <w:caps/>
+      <w:color w:val="595959" w:themeColor="text1" w:themeTint="A6"/>
       <w:spacing w:val="10"/>
-      <w:sz w:val="28"/>
-      <w:szCs w:val="28"/>
+      <w:sz w:val="24"/>
+      <w:szCs w:val="24"/>
     </w:rPr>
   </w:style>
   <w:style w:type="character" w:styleId="Strong">
     <w:name w:val="Strong"/>
     <w:uiPriority w:val="22"/>
     <w:qFormat/>
-    <w:rsid w:val="00797289"/>
+    <w:rsid w:val="009C78DE"/>
     <w:rPr>
       <w:b/>
       <w:bCs/>
@@ -1675,13 +1949,11 @@
     <w:name w:val="Emphasis"/>
     <w:uiPriority w:val="20"/>
     <w:qFormat/>
-    <w:rsid w:val="00797289"/>
-    <w:rPr>
-      <w:b/>
-      <w:bCs/>
-      <w:i/>
-      <w:iCs/>
-      <w:spacing w:val="10"/>
+    <w:rsid w:val="009C78DE"/>
+    <w:rPr>
+      <w:caps/>
+      <w:color w:val="845209" w:themeColor="accent1" w:themeShade="7F"/>
+      <w:spacing w:val="5"/>
     </w:rPr>
   </w:style>
   <w:style w:type="paragraph" w:styleId="NoSpacing">
@@ -1690,9 +1962,9 @@
     <w:link w:val="NoSpacingChar"/>
     <w:uiPriority w:val="1"/>
     <w:qFormat/>
-    <w:rsid w:val="00797289"/>
+    <w:rsid w:val="009C78DE"/>
     <w:pPr>
-      <w:spacing w:after="0" w:line="240" w:lineRule="auto"/>
+      <w:spacing w:before="0" w:after="0" w:line="240" w:lineRule="auto"/>
     </w:pPr>
   </w:style>
   <w:style w:type="paragraph" w:styleId="ListParagraph">
@@ -1700,7 +1972,7 @@
     <w:basedOn w:val="Normal"/>
     <w:uiPriority w:val="34"/>
     <w:qFormat/>
-    <w:rsid w:val="00797289"/>
+    <w:rsid w:val="009C78DE"/>
     <w:pPr>
       <w:ind w:left="720"/>
       <w:contextualSpacing/>
@@ -1713,7 +1985,7 @@
     <w:link w:val="QuoteChar"/>
     <w:uiPriority w:val="29"/>
     <w:qFormat/>
-    <w:rsid w:val="00797289"/>
+    <w:rsid w:val="009C78DE"/>
     <w:rPr>
       <w:i/>
       <w:iCs/>
@@ -1724,10 +1996,12 @@
     <w:basedOn w:val="DefaultParagraphFont"/>
     <w:link w:val="Quote"/>
     <w:uiPriority w:val="29"/>
-    <w:rsid w:val="00797289"/>
+    <w:rsid w:val="009C78DE"/>
     <w:rPr>
       <w:i/>
       <w:iCs/>
+      <w:sz w:val="20"/>
+      <w:szCs w:val="20"/>
     </w:rPr>
   </w:style>
   <w:style w:type="paragraph" w:styleId="IntenseQuote">
@@ -1737,19 +2011,20 @@
     <w:link w:val="IntenseQuoteChar"/>
     <w:uiPriority w:val="30"/>
     <w:qFormat/>
-    <w:rsid w:val="00797289"/>
+    <w:rsid w:val="009C78DE"/>
     <w:pPr>
       <w:pBdr>
-        <w:top w:val="single" w:sz="4" w:space="10" w:color="auto"/>
-        <w:bottom w:val="single" w:sz="4" w:space="10" w:color="auto"/>
+        <w:top w:val="single" w:sz="4" w:space="10" w:color="F0A22E" w:themeColor="accent1"/>
+        <w:left w:val="single" w:sz="4" w:space="10" w:color="F0A22E" w:themeColor="accent1"/>
       </w:pBdr>
-      <w:spacing w:before="240" w:after="240" w:line="300" w:lineRule="auto"/>
-      <w:ind w:left="1152" w:right="1152"/>
+      <w:spacing w:after="0"/>
+      <w:ind w:left="1296" w:right="1152"/>
       <w:jc w:val="both"/>
     </w:pPr>
     <w:rPr>
       <w:i/>
       <w:iCs/>
+      <w:color w:val="F0A22E" w:themeColor="accent1"/>
     </w:rPr>
   </w:style>
   <w:style w:type="character" w:customStyle="1" w:styleId="IntenseQuoteChar">
@@ -1757,66 +2032,75 @@
     <w:basedOn w:val="DefaultParagraphFont"/>
     <w:link w:val="IntenseQuote"/>
     <w:uiPriority w:val="30"/>
-    <w:rsid w:val="00797289"/>
+    <w:rsid w:val="009C78DE"/>
     <w:rPr>
       <w:i/>
       <w:iCs/>
+      <w:color w:val="F0A22E" w:themeColor="accent1"/>
+      <w:sz w:val="20"/>
+      <w:szCs w:val="20"/>
     </w:rPr>
   </w:style>
   <w:style w:type="character" w:styleId="SubtleEmphasis">
     <w:name w:val="Subtle Emphasis"/>
     <w:uiPriority w:val="19"/>
     <w:qFormat/>
-    <w:rsid w:val="00797289"/>
+    <w:rsid w:val="009C78DE"/>
     <w:rPr>
       <w:i/>
       <w:iCs/>
+      <w:color w:val="845209" w:themeColor="accent1" w:themeShade="7F"/>
     </w:rPr>
   </w:style>
   <w:style w:type="character" w:styleId="IntenseEmphasis">
     <w:name w:val="Intense Emphasis"/>
     <w:uiPriority w:val="21"/>
     <w:qFormat/>
-    <w:rsid w:val="00797289"/>
+    <w:rsid w:val="009C78DE"/>
+    <w:rPr>
+      <w:b/>
+      <w:bCs/>
+      <w:caps/>
+      <w:color w:val="845209" w:themeColor="accent1" w:themeShade="7F"/>
+      <w:spacing w:val="10"/>
+    </w:rPr>
+  </w:style>
+  <w:style w:type="character" w:styleId="SubtleReference">
+    <w:name w:val="Subtle Reference"/>
+    <w:uiPriority w:val="31"/>
+    <w:qFormat/>
+    <w:rsid w:val="009C78DE"/>
+    <w:rPr>
+      <w:b/>
+      <w:bCs/>
+      <w:color w:val="F0A22E" w:themeColor="accent1"/>
+    </w:rPr>
+  </w:style>
+  <w:style w:type="character" w:styleId="IntenseReference">
+    <w:name w:val="Intense Reference"/>
+    <w:uiPriority w:val="32"/>
+    <w:qFormat/>
+    <w:rsid w:val="009C78DE"/>
     <w:rPr>
       <w:b/>
       <w:bCs/>
       <w:i/>
       <w:iCs/>
-    </w:rPr>
-  </w:style>
-  <w:style w:type="character" w:styleId="SubtleReference">
-    <w:name w:val="Subtle Reference"/>
-    <w:basedOn w:val="DefaultParagraphFont"/>
-    <w:uiPriority w:val="31"/>
+      <w:caps/>
+      <w:color w:val="F0A22E" w:themeColor="accent1"/>
+    </w:rPr>
+  </w:style>
+  <w:style w:type="character" w:styleId="BookTitle">
+    <w:name w:val="Book Title"/>
+    <w:uiPriority w:val="33"/>
     <w:qFormat/>
-    <w:rsid w:val="00797289"/>
-    <w:rPr>
-      <w:smallCaps/>
-    </w:rPr>
-  </w:style>
-  <w:style w:type="character" w:styleId="IntenseReference">
-    <w:name w:val="Intense Reference"/>
-    <w:uiPriority w:val="32"/>
-    <w:qFormat/>
-    <w:rsid w:val="00797289"/>
+    <w:rsid w:val="009C78DE"/>
     <w:rPr>
       <w:b/>
       <w:bCs/>
-      <w:smallCaps/>
-    </w:rPr>
-  </w:style>
-  <w:style w:type="character" w:styleId="BookTitle">
-    <w:name w:val="Book Title"/>
-    <w:basedOn w:val="DefaultParagraphFont"/>
-    <w:uiPriority w:val="33"/>
-    <w:qFormat/>
-    <w:rsid w:val="00797289"/>
-    <w:rPr>
       <w:i/>
       <w:iCs/>
-      <w:smallCaps/>
-      <w:spacing w:val="5"/>
+      <w:spacing w:val="9"/>
     </w:rPr>
   </w:style>
   <w:style w:type="paragraph" w:styleId="TOCHeading">
@@ -1827,7 +2111,7 @@
     <w:semiHidden/>
     <w:unhideWhenUsed/>
     <w:qFormat/>
-    <w:rsid w:val="00797289"/>
+    <w:rsid w:val="009C78DE"/>
     <w:pPr>
       <w:outlineLvl w:val="9"/>
     </w:pPr>
@@ -1838,7 +2122,7 @@
     <w:rsid w:val="00797289"/>
     <w:rPr>
       <w:b/>
-      <w:caps/>
+      <w:caps w:val="0"/>
       <w:color w:val="000000"/>
       <w:sz w:val="28"/>
       <w:szCs w:val="28"/>
@@ -1849,7 +2133,471 @@
     <w:basedOn w:val="DefaultParagraphFont"/>
     <w:link w:val="NoSpacing"/>
     <w:uiPriority w:val="1"/>
-    <w:rsid w:val="00797289"/>
+    <w:rsid w:val="009C78DE"/>
+    <w:rPr>
+      <w:sz w:val="20"/>
+      <w:szCs w:val="20"/>
+    </w:rPr>
+  </w:style>
+  <w:style w:type="character" w:styleId="PageNumber">
+    <w:name w:val="page number"/>
+    <w:basedOn w:val="DefaultParagraphFont"/>
+    <w:uiPriority w:val="99"/>
+    <w:semiHidden/>
+    <w:unhideWhenUsed/>
+    <w:rsid w:val="009C78DE"/>
+  </w:style>
+  <w:style w:type="table" w:styleId="GridTable5Dark-Accent2">
+    <w:name w:val="Grid Table 5 Dark Accent 2"/>
+    <w:basedOn w:val="TableNormal"/>
+    <w:uiPriority w:val="50"/>
+    <w:rsid w:val="009C78DE"/>
+    <w:pPr>
+      <w:spacing w:after="0" w:line="240" w:lineRule="auto"/>
+    </w:pPr>
+    <w:tblPr>
+      <w:tblStyleRowBandSize w:val="1"/>
+      <w:tblStyleColBandSize w:val="1"/>
+      <w:tblBorders>
+        <w:top w:val="single" w:sz="4" w:space="0" w:color="FFFFFF" w:themeColor="background1"/>
+        <w:left w:val="single" w:sz="4" w:space="0" w:color="FFFFFF" w:themeColor="background1"/>
+        <w:bottom w:val="single" w:sz="4" w:space="0" w:color="FFFFFF" w:themeColor="background1"/>
+        <w:right w:val="single" w:sz="4" w:space="0" w:color="FFFFFF" w:themeColor="background1"/>
+        <w:insideH w:val="single" w:sz="4" w:space="0" w:color="FFFFFF" w:themeColor="background1"/>
+        <w:insideV w:val="single" w:sz="4" w:space="0" w:color="FFFFFF" w:themeColor="background1"/>
+      </w:tblBorders>
+    </w:tblPr>
+    <w:tcPr>
+      <w:shd w:val="clear" w:color="auto" w:fill="EDDFDA" w:themeFill="accent2" w:themeFillTint="33"/>
+    </w:tcPr>
+    <w:tblStylePr w:type="firstRow">
+      <w:rPr>
+        <w:b/>
+        <w:bCs/>
+        <w:color w:val="FFFFFF" w:themeColor="background1"/>
+      </w:rPr>
+      <w:tblPr/>
+      <w:tcPr>
+        <w:tcBorders>
+          <w:top w:val="single" w:sz="4" w:space="0" w:color="FFFFFF" w:themeColor="background1"/>
+          <w:left w:val="single" w:sz="4" w:space="0" w:color="FFFFFF" w:themeColor="background1"/>
+          <w:right w:val="single" w:sz="4" w:space="0" w:color="FFFFFF" w:themeColor="background1"/>
+          <w:insideH w:val="nil"/>
+          <w:insideV w:val="nil"/>
+        </w:tcBorders>
+        <w:shd w:val="clear" w:color="auto" w:fill="A5644E" w:themeFill="accent2"/>
+      </w:tcPr>
+    </w:tblStylePr>
+    <w:tblStylePr w:type="lastRow">
+      <w:rPr>
+        <w:b/>
+        <w:bCs/>
+        <w:color w:val="FFFFFF" w:themeColor="background1"/>
+      </w:rPr>
+      <w:tblPr/>
+      <w:tcPr>
+        <w:tcBorders>
+          <w:left w:val="single" w:sz="4" w:space="0" w:color="FFFFFF" w:themeColor="background1"/>
+          <w:bottom w:val="single" w:sz="4" w:space="0" w:color="FFFFFF" w:themeColor="background1"/>
+          <w:right w:val="single" w:sz="4" w:space="0" w:color="FFFFFF" w:themeColor="background1"/>
+          <w:insideH w:val="nil"/>
+          <w:insideV w:val="nil"/>
+        </w:tcBorders>
+        <w:shd w:val="clear" w:color="auto" w:fill="A5644E" w:themeFill="accent2"/>
+      </w:tcPr>
+    </w:tblStylePr>
+    <w:tblStylePr w:type="firstCol">
+      <w:rPr>
+        <w:b/>
+        <w:bCs/>
+        <w:color w:val="FFFFFF" w:themeColor="background1"/>
+      </w:rPr>
+      <w:tblPr/>
+      <w:tcPr>
+        <w:tcBorders>
+          <w:top w:val="single" w:sz="4" w:space="0" w:color="FFFFFF" w:themeColor="background1"/>
+          <w:left w:val="single" w:sz="4" w:space="0" w:color="FFFFFF" w:themeColor="background1"/>
+          <w:bottom w:val="single" w:sz="4" w:space="0" w:color="FFFFFF" w:themeColor="background1"/>
+          <w:insideV w:val="nil"/>
+        </w:tcBorders>
+        <w:shd w:val="clear" w:color="auto" w:fill="A5644E" w:themeFill="accent2"/>
+      </w:tcPr>
+    </w:tblStylePr>
+    <w:tblStylePr w:type="lastCol">
+      <w:rPr>
+        <w:b/>
+        <w:bCs/>
+        <w:color w:val="FFFFFF" w:themeColor="background1"/>
+      </w:rPr>
+      <w:tblPr/>
+      <w:tcPr>
+        <w:tcBorders>
+          <w:top w:val="single" w:sz="4" w:space="0" w:color="FFFFFF" w:themeColor="background1"/>
+          <w:bottom w:val="single" w:sz="4" w:space="0" w:color="FFFFFF" w:themeColor="background1"/>
+          <w:right w:val="single" w:sz="4" w:space="0" w:color="FFFFFF" w:themeColor="background1"/>
+          <w:insideV w:val="nil"/>
+        </w:tcBorders>
+        <w:shd w:val="clear" w:color="auto" w:fill="A5644E" w:themeFill="accent2"/>
+      </w:tcPr>
+    </w:tblStylePr>
+    <w:tblStylePr w:type="band1Vert">
+      <w:tblPr/>
+      <w:tcPr>
+        <w:shd w:val="clear" w:color="auto" w:fill="DCBFB6" w:themeFill="accent2" w:themeFillTint="66"/>
+      </w:tcPr>
+    </w:tblStylePr>
+    <w:tblStylePr w:type="band1Horz">
+      <w:tblPr/>
+      <w:tcPr>
+        <w:shd w:val="clear" w:color="auto" w:fill="DCBFB6" w:themeFill="accent2" w:themeFillTint="66"/>
+      </w:tcPr>
+    </w:tblStylePr>
+  </w:style>
+  <w:style w:type="table" w:styleId="GridTable5Dark-Accent3">
+    <w:name w:val="Grid Table 5 Dark Accent 3"/>
+    <w:basedOn w:val="TableNormal"/>
+    <w:uiPriority w:val="50"/>
+    <w:rsid w:val="009C78DE"/>
+    <w:pPr>
+      <w:spacing w:after="0" w:line="240" w:lineRule="auto"/>
+    </w:pPr>
+    <w:tblPr>
+      <w:tblStyleRowBandSize w:val="1"/>
+      <w:tblStyleColBandSize w:val="1"/>
+      <w:tblBorders>
+        <w:top w:val="single" w:sz="4" w:space="0" w:color="FFFFFF" w:themeColor="background1"/>
+        <w:left w:val="single" w:sz="4" w:space="0" w:color="FFFFFF" w:themeColor="background1"/>
+        <w:bottom w:val="single" w:sz="4" w:space="0" w:color="FFFFFF" w:themeColor="background1"/>
+        <w:right w:val="single" w:sz="4" w:space="0" w:color="FFFFFF" w:themeColor="background1"/>
+        <w:insideH w:val="single" w:sz="4" w:space="0" w:color="FFFFFF" w:themeColor="background1"/>
+        <w:insideV w:val="single" w:sz="4" w:space="0" w:color="FFFFFF" w:themeColor="background1"/>
+      </w:tblBorders>
+    </w:tblPr>
+    <w:tcPr>
+      <w:shd w:val="clear" w:color="auto" w:fill="F0E7E5" w:themeFill="accent3" w:themeFillTint="33"/>
+    </w:tcPr>
+    <w:tblStylePr w:type="firstRow">
+      <w:rPr>
+        <w:b/>
+        <w:bCs/>
+        <w:color w:val="FFFFFF" w:themeColor="background1"/>
+      </w:rPr>
+      <w:tblPr/>
+      <w:tcPr>
+        <w:tcBorders>
+          <w:top w:val="single" w:sz="4" w:space="0" w:color="FFFFFF" w:themeColor="background1"/>
+          <w:left w:val="single" w:sz="4" w:space="0" w:color="FFFFFF" w:themeColor="background1"/>
+          <w:right w:val="single" w:sz="4" w:space="0" w:color="FFFFFF" w:themeColor="background1"/>
+          <w:insideH w:val="nil"/>
+          <w:insideV w:val="nil"/>
+        </w:tcBorders>
+        <w:shd w:val="clear" w:color="auto" w:fill="B58B80" w:themeFill="accent3"/>
+      </w:tcPr>
+    </w:tblStylePr>
+    <w:tblStylePr w:type="lastRow">
+      <w:rPr>
+        <w:b/>
+        <w:bCs/>
+        <w:color w:val="FFFFFF" w:themeColor="background1"/>
+      </w:rPr>
+      <w:tblPr/>
+      <w:tcPr>
+        <w:tcBorders>
+          <w:left w:val="single" w:sz="4" w:space="0" w:color="FFFFFF" w:themeColor="background1"/>
+          <w:bottom w:val="single" w:sz="4" w:space="0" w:color="FFFFFF" w:themeColor="background1"/>
+          <w:right w:val="single" w:sz="4" w:space="0" w:color="FFFFFF" w:themeColor="background1"/>
+          <w:insideH w:val="nil"/>
+          <w:insideV w:val="nil"/>
+        </w:tcBorders>
+        <w:shd w:val="clear" w:color="auto" w:fill="B58B80" w:themeFill="accent3"/>
+      </w:tcPr>
+    </w:tblStylePr>
+    <w:tblStylePr w:type="firstCol">
+      <w:rPr>
+        <w:b/>
+        <w:bCs/>
+        <w:color w:val="FFFFFF" w:themeColor="background1"/>
+      </w:rPr>
+      <w:tblPr/>
+      <w:tcPr>
+        <w:tcBorders>
+          <w:top w:val="single" w:sz="4" w:space="0" w:color="FFFFFF" w:themeColor="background1"/>
+          <w:left w:val="single" w:sz="4" w:space="0" w:color="FFFFFF" w:themeColor="background1"/>
+          <w:bottom w:val="single" w:sz="4" w:space="0" w:color="FFFFFF" w:themeColor="background1"/>
+          <w:insideV w:val="nil"/>
+        </w:tcBorders>
+        <w:shd w:val="clear" w:color="auto" w:fill="B58B80" w:themeFill="accent3"/>
+      </w:tcPr>
+    </w:tblStylePr>
+    <w:tblStylePr w:type="lastCol">
+      <w:rPr>
+        <w:b/>
+        <w:bCs/>
+        <w:color w:val="FFFFFF" w:themeColor="background1"/>
+      </w:rPr>
+      <w:tblPr/>
+      <w:tcPr>
+        <w:tcBorders>
+          <w:top w:val="single" w:sz="4" w:space="0" w:color="FFFFFF" w:themeColor="background1"/>
+          <w:bottom w:val="single" w:sz="4" w:space="0" w:color="FFFFFF" w:themeColor="background1"/>
+          <w:right w:val="single" w:sz="4" w:space="0" w:color="FFFFFF" w:themeColor="background1"/>
+          <w:insideV w:val="nil"/>
+        </w:tcBorders>
+        <w:shd w:val="clear" w:color="auto" w:fill="B58B80" w:themeFill="accent3"/>
+      </w:tcPr>
+    </w:tblStylePr>
+    <w:tblStylePr w:type="band1Vert">
+      <w:tblPr/>
+      <w:tcPr>
+        <w:shd w:val="clear" w:color="auto" w:fill="E1D0CC" w:themeFill="accent3" w:themeFillTint="66"/>
+      </w:tcPr>
+    </w:tblStylePr>
+    <w:tblStylePr w:type="band1Horz">
+      <w:tblPr/>
+      <w:tcPr>
+        <w:shd w:val="clear" w:color="auto" w:fill="E1D0CC" w:themeFill="accent3" w:themeFillTint="66"/>
+      </w:tcPr>
+    </w:tblStylePr>
+  </w:style>
+  <w:style w:type="table" w:styleId="GridTable5Dark-Accent4">
+    <w:name w:val="Grid Table 5 Dark Accent 4"/>
+    <w:basedOn w:val="TableNormal"/>
+    <w:uiPriority w:val="50"/>
+    <w:rsid w:val="009C78DE"/>
+    <w:pPr>
+      <w:spacing w:after="0" w:line="240" w:lineRule="auto"/>
+    </w:pPr>
+    <w:tblPr>
+      <w:tblStyleRowBandSize w:val="1"/>
+      <w:tblStyleColBandSize w:val="1"/>
+      <w:tblBorders>
+        <w:top w:val="single" w:sz="4" w:space="0" w:color="FFFFFF" w:themeColor="background1"/>
+        <w:left w:val="single" w:sz="4" w:space="0" w:color="FFFFFF" w:themeColor="background1"/>
+        <w:bottom w:val="single" w:sz="4" w:space="0" w:color="FFFFFF" w:themeColor="background1"/>
+        <w:right w:val="single" w:sz="4" w:space="0" w:color="FFFFFF" w:themeColor="background1"/>
+        <w:insideH w:val="single" w:sz="4" w:space="0" w:color="FFFFFF" w:themeColor="background1"/>
+        <w:insideV w:val="single" w:sz="4" w:space="0" w:color="FFFFFF" w:themeColor="background1"/>
+      </w:tblBorders>
+    </w:tblPr>
+    <w:tcPr>
+      <w:shd w:val="clear" w:color="auto" w:fill="F3EAE1" w:themeFill="accent4" w:themeFillTint="33"/>
+    </w:tcPr>
+    <w:tblStylePr w:type="firstRow">
+      <w:rPr>
+        <w:b/>
+        <w:bCs/>
+        <w:color w:val="FFFFFF" w:themeColor="background1"/>
+      </w:rPr>
+      <w:tblPr/>
+      <w:tcPr>
+        <w:tcBorders>
+          <w:top w:val="single" w:sz="4" w:space="0" w:color="FFFFFF" w:themeColor="background1"/>
+          <w:left w:val="single" w:sz="4" w:space="0" w:color="FFFFFF" w:themeColor="background1"/>
+          <w:right w:val="single" w:sz="4" w:space="0" w:color="FFFFFF" w:themeColor="background1"/>
+          <w:insideH w:val="nil"/>
+          <w:insideV w:val="nil"/>
+        </w:tcBorders>
+        <w:shd w:val="clear" w:color="auto" w:fill="C3986D" w:themeFill="accent4"/>
+      </w:tcPr>
+    </w:tblStylePr>
+    <w:tblStylePr w:type="lastRow">
+      <w:rPr>
+        <w:b/>
+        <w:bCs/>
+        <w:color w:val="FFFFFF" w:themeColor="background1"/>
+      </w:rPr>
+      <w:tblPr/>
+      <w:tcPr>
+        <w:tcBorders>
+          <w:left w:val="single" w:sz="4" w:space="0" w:color="FFFFFF" w:themeColor="background1"/>
+          <w:bottom w:val="single" w:sz="4" w:space="0" w:color="FFFFFF" w:themeColor="background1"/>
+          <w:right w:val="single" w:sz="4" w:space="0" w:color="FFFFFF" w:themeColor="background1"/>
+          <w:insideH w:val="nil"/>
+          <w:insideV w:val="nil"/>
+        </w:tcBorders>
+        <w:shd w:val="clear" w:color="auto" w:fill="C3986D" w:themeFill="accent4"/>
+      </w:tcPr>
+    </w:tblStylePr>
+    <w:tblStylePr w:type="firstCol">
+      <w:rPr>
+        <w:b/>
+        <w:bCs/>
+        <w:color w:val="FFFFFF" w:themeColor="background1"/>
+      </w:rPr>
+      <w:tblPr/>
+      <w:tcPr>
+        <w:tcBorders>
+          <w:top w:val="single" w:sz="4" w:space="0" w:color="FFFFFF" w:themeColor="background1"/>
+          <w:left w:val="single" w:sz="4" w:space="0" w:color="FFFFFF" w:themeColor="background1"/>
+          <w:bottom w:val="single" w:sz="4" w:space="0" w:color="FFFFFF" w:themeColor="background1"/>
+          <w:insideV w:val="nil"/>
+        </w:tcBorders>
+        <w:shd w:val="clear" w:color="auto" w:fill="C3986D" w:themeFill="accent4"/>
+      </w:tcPr>
+    </w:tblStylePr>
+    <w:tblStylePr w:type="lastCol">
+      <w:rPr>
+        <w:b/>
+        <w:bCs/>
+        <w:color w:val="FFFFFF" w:themeColor="background1"/>
+      </w:rPr>
+      <w:tblPr/>
+      <w:tcPr>
+        <w:tcBorders>
+          <w:top w:val="single" w:sz="4" w:space="0" w:color="FFFFFF" w:themeColor="background1"/>
+          <w:bottom w:val="single" w:sz="4" w:space="0" w:color="FFFFFF" w:themeColor="background1"/>
+          <w:right w:val="single" w:sz="4" w:space="0" w:color="FFFFFF" w:themeColor="background1"/>
+          <w:insideV w:val="nil"/>
+        </w:tcBorders>
+        <w:shd w:val="clear" w:color="auto" w:fill="C3986D" w:themeFill="accent4"/>
+      </w:tcPr>
+    </w:tblStylePr>
+    <w:tblStylePr w:type="band1Vert">
+      <w:tblPr/>
+      <w:tcPr>
+        <w:shd w:val="clear" w:color="auto" w:fill="E7D5C4" w:themeFill="accent4" w:themeFillTint="66"/>
+      </w:tcPr>
+    </w:tblStylePr>
+    <w:tblStylePr w:type="band1Horz">
+      <w:tblPr/>
+      <w:tcPr>
+        <w:shd w:val="clear" w:color="auto" w:fill="E7D5C4" w:themeFill="accent4" w:themeFillTint="66"/>
+      </w:tcPr>
+    </w:tblStylePr>
+  </w:style>
+  <w:style w:type="table" w:styleId="ListTable5Dark-Accent6">
+    <w:name w:val="List Table 5 Dark Accent 6"/>
+    <w:basedOn w:val="TableNormal"/>
+    <w:uiPriority w:val="50"/>
+    <w:rsid w:val="009C78DE"/>
+    <w:pPr>
+      <w:spacing w:after="0" w:line="240" w:lineRule="auto"/>
+    </w:pPr>
+    <w:rPr>
+      <w:color w:val="FFFFFF" w:themeColor="background1"/>
+    </w:rPr>
+    <w:tblPr>
+      <w:tblStyleRowBandSize w:val="1"/>
+      <w:tblStyleColBandSize w:val="1"/>
+      <w:tblBorders>
+        <w:top w:val="single" w:sz="24" w:space="0" w:color="C17529" w:themeColor="accent6"/>
+        <w:left w:val="single" w:sz="24" w:space="0" w:color="C17529" w:themeColor="accent6"/>
+        <w:bottom w:val="single" w:sz="24" w:space="0" w:color="C17529" w:themeColor="accent6"/>
+        <w:right w:val="single" w:sz="24" w:space="0" w:color="C17529" w:themeColor="accent6"/>
+      </w:tblBorders>
+    </w:tblPr>
+    <w:tcPr>
+      <w:shd w:val="clear" w:color="auto" w:fill="C17529" w:themeFill="accent6"/>
+    </w:tcPr>
+    <w:tblStylePr w:type="firstRow">
+      <w:rPr>
+        <w:b/>
+        <w:bCs/>
+      </w:rPr>
+      <w:tblPr/>
+      <w:tcPr>
+        <w:tcBorders>
+          <w:bottom w:val="single" w:sz="18" w:space="0" w:color="FFFFFF" w:themeColor="background1"/>
+        </w:tcBorders>
+      </w:tcPr>
+    </w:tblStylePr>
+    <w:tblStylePr w:type="lastRow">
+      <w:rPr>
+        <w:b/>
+        <w:bCs/>
+      </w:rPr>
+      <w:tblPr/>
+      <w:tcPr>
+        <w:tcBorders>
+          <w:top w:val="single" w:sz="4" w:space="0" w:color="FFFFFF" w:themeColor="background1"/>
+        </w:tcBorders>
+      </w:tcPr>
+    </w:tblStylePr>
+    <w:tblStylePr w:type="firstCol">
+      <w:rPr>
+        <w:b/>
+        <w:bCs/>
+      </w:rPr>
+      <w:tblPr/>
+      <w:tcPr>
+        <w:tcBorders>
+          <w:right w:val="single" w:sz="4" w:space="0" w:color="FFFFFF" w:themeColor="background1"/>
+        </w:tcBorders>
+      </w:tcPr>
+    </w:tblStylePr>
+    <w:tblStylePr w:type="lastCol">
+      <w:rPr>
+        <w:b/>
+        <w:bCs/>
+      </w:rPr>
+      <w:tblPr/>
+      <w:tcPr>
+        <w:tcBorders>
+          <w:left w:val="single" w:sz="4" w:space="0" w:color="FFFFFF" w:themeColor="background1"/>
+        </w:tcBorders>
+      </w:tcPr>
+    </w:tblStylePr>
+    <w:tblStylePr w:type="band1Vert">
+      <w:tblPr/>
+      <w:tcPr>
+        <w:tcBorders>
+          <w:left w:val="single" w:sz="4" w:space="0" w:color="FFFFFF" w:themeColor="background1"/>
+          <w:right w:val="single" w:sz="4" w:space="0" w:color="FFFFFF" w:themeColor="background1"/>
+        </w:tcBorders>
+      </w:tcPr>
+    </w:tblStylePr>
+    <w:tblStylePr w:type="band2Vert">
+      <w:tblPr/>
+      <w:tcPr>
+        <w:tcBorders>
+          <w:left w:val="single" w:sz="4" w:space="0" w:color="FFFFFF" w:themeColor="background1"/>
+          <w:right w:val="single" w:sz="4" w:space="0" w:color="FFFFFF" w:themeColor="background1"/>
+        </w:tcBorders>
+      </w:tcPr>
+    </w:tblStylePr>
+    <w:tblStylePr w:type="band1Horz">
+      <w:tblPr/>
+      <w:tcPr>
+        <w:tcBorders>
+          <w:top w:val="single" w:sz="4" w:space="0" w:color="FFFFFF" w:themeColor="background1"/>
+          <w:bottom w:val="single" w:sz="4" w:space="0" w:color="FFFFFF" w:themeColor="background1"/>
+        </w:tcBorders>
+      </w:tcPr>
+    </w:tblStylePr>
+    <w:tblStylePr w:type="neCell">
+      <w:tblPr/>
+      <w:tcPr>
+        <w:tcBorders>
+          <w:left w:val="nil"/>
+        </w:tcBorders>
+      </w:tcPr>
+    </w:tblStylePr>
+    <w:tblStylePr w:type="nwCell">
+      <w:tblPr/>
+      <w:tcPr>
+        <w:tcBorders>
+          <w:right w:val="nil"/>
+        </w:tcBorders>
+      </w:tcPr>
+    </w:tblStylePr>
+    <w:tblStylePr w:type="seCell">
+      <w:tblPr/>
+      <w:tcPr>
+        <w:tcBorders>
+          <w:top w:val="nil"/>
+          <w:left w:val="nil"/>
+        </w:tcBorders>
+      </w:tcPr>
+    </w:tblStylePr>
+    <w:tblStylePr w:type="swCell">
+      <w:tblPr/>
+      <w:tcPr>
+        <w:tcBorders>
+          <w:top w:val="nil"/>
+          <w:right w:val="nil"/>
+        </w:tcBorders>
+      </w:tcPr>
+    </w:tblStylePr>
   </w:style>
 </w:styles>
 </file>
@@ -1857,7 +2605,7 @@
 <file path=word/theme/theme1.xml><?xml version="1.0" encoding="utf-8"?>
 <a:theme xmlns:a="http://schemas.openxmlformats.org/drawingml/2006/main" name="Office Theme">
   <a:themeElements>
-    <a:clrScheme name="Office">
+    <a:clrScheme name="Yellow Orange">
       <a:dk1>
         <a:sysClr val="windowText" lastClr="000000"/>
       </a:dk1>
@@ -1865,34 +2613,34 @@
         <a:sysClr val="window" lastClr="FFFFFF"/>
       </a:lt1>
       <a:dk2>
-        <a:srgbClr val="44546A"/>
+        <a:srgbClr val="4E3B30"/>
       </a:dk2>
       <a:lt2>
-        <a:srgbClr val="E7E6E6"/>
+        <a:srgbClr val="FBEEC9"/>
       </a:lt2>
       <a:accent1>
-        <a:srgbClr val="4472C4"/>
+        <a:srgbClr val="F0A22E"/>
       </a:accent1>
       <a:accent2>
-        <a:srgbClr val="ED7D31"/>
+        <a:srgbClr val="A5644E"/>
       </a:accent2>
       <a:accent3>
-        <a:srgbClr val="A5A5A5"/>
+        <a:srgbClr val="B58B80"/>
       </a:accent3>
       <a:accent4>
-        <a:srgbClr val="FFC000"/>
+        <a:srgbClr val="C3986D"/>
       </a:accent4>
       <a:accent5>
-        <a:srgbClr val="5B9BD5"/>
+        <a:srgbClr val="A19574"/>
       </a:accent5>
       <a:accent6>
-        <a:srgbClr val="70AD47"/>
+        <a:srgbClr val="C17529"/>
       </a:accent6>
       <a:hlink>
-        <a:srgbClr val="0563C1"/>
+        <a:srgbClr val="AD1F1F"/>
       </a:hlink>
       <a:folHlink>
-        <a:srgbClr val="954F72"/>
+        <a:srgbClr val="FFC42F"/>
       </a:folHlink>
     </a:clrScheme>
     <a:fontScheme name="Office">

</xml_diff>

<commit_message>
Handbook pages; Control text
</commit_message>
<xml_diff>
--- a/Docs/Handbook.docx
+++ b/Docs/Handbook.docx
@@ -3,8 +3,14 @@
 <w:document xmlns:wpc="http://schemas.microsoft.com/office/word/2010/wordprocessingCanvas" xmlns:cx="http://schemas.microsoft.com/office/drawing/2014/chartex" xmlns:cx1="http://schemas.microsoft.com/office/drawing/2015/9/8/chartex" xmlns:cx2="http://schemas.microsoft.com/office/drawing/2015/10/21/chartex" xmlns:cx3="http://schemas.microsoft.com/office/drawing/2016/5/9/chartex" xmlns:cx4="http://schemas.microsoft.com/office/drawing/2016/5/10/chartex" xmlns:cx5="http://schemas.microsoft.com/office/drawing/2016/5/11/chartex" xmlns:cx6="http://schemas.microsoft.com/office/drawing/2016/5/12/chartex" xmlns:cx7="http://schemas.microsoft.com/office/drawing/2016/5/13/chartex" xmlns:cx8="http://schemas.microsoft.com/office/drawing/2016/5/14/chartex" xmlns:mc="http://schemas.openxmlformats.org/markup-compatibility/2006" xmlns:aink="http://schemas.microsoft.com/office/drawing/2016/ink" xmlns:am3d="http://schemas.microsoft.com/office/drawing/2017/model3d" xmlns:o="urn:schemas-microsoft-com:office:office" xmlns:oel="http://schemas.microsoft.com/office/2019/extlst" xmlns:r="http://schemas.openxmlformats.org/officeDocument/2006/relationships" xmlns:m="http://schemas.openxmlformats.org/officeDocument/2006/math" xmlns:v="urn:schemas-microsoft-com:vml" xmlns:wp14="http://schemas.microsoft.com/office/word/2010/wordprocessingDrawing" xmlns:wp="http://schemas.openxmlformats.org/drawingml/2006/wordprocessingDrawing" xmlns:w10="urn:schemas-microsoft-com:office:word" xmlns:w="http://schemas.openxmlformats.org/wordprocessingml/2006/main" xmlns:w14="http://schemas.microsoft.com/office/word/2010/wordml" xmlns:w15="http://schemas.microsoft.com/office/word/2012/wordml" xmlns:w16cex="http://schemas.microsoft.com/office/word/2018/wordml/cex" xmlns:w16cid="http://schemas.microsoft.com/office/word/2016/wordml/cid" xmlns:w16="http://schemas.microsoft.com/office/word/2018/wordml" xmlns:w16sdtdh="http://schemas.microsoft.com/office/word/2020/wordml/sdtdatahash" xmlns:w16se="http://schemas.microsoft.com/office/word/2015/wordml/symex" xmlns:wpg="http://schemas.microsoft.com/office/word/2010/wordprocessingGroup" xmlns:wpi="http://schemas.microsoft.com/office/word/2010/wordprocessingInk" xmlns:wne="http://schemas.microsoft.com/office/word/2006/wordml" xmlns:wps="http://schemas.microsoft.com/office/word/2010/wordprocessingShape" mc:Ignorable="w14 w15 w16se w16cid w16 w16cex w16sdtdh wp14">
   <w:body>
     <w:p>
-      <w:r>
-        <w:rPr>
+      <w:pPr>
+        <w:rPr>
+          <w:rFonts w:ascii="Charter Roman" w:hAnsi="Charter Roman"/>
+        </w:rPr>
+      </w:pPr>
+      <w:r>
+        <w:rPr>
+          <w:rFonts w:ascii="Charter Roman" w:hAnsi="Charter Roman"/>
           <w:noProof/>
           <w:sz w:val="52"/>
           <w:szCs w:val="52"/>
@@ -247,6 +253,7 @@
       </w:pPr>
       <w:r>
         <w:rPr>
+          <w:rFonts w:ascii="Charter Roman" w:hAnsi="Charter Roman"/>
           <w:noProof/>
           <w:sz w:val="52"/>
           <w:szCs w:val="52"/>
@@ -431,13 +438,257 @@
         <w:t>Revision 8.1</w:t>
       </w:r>
     </w:p>
-    <w:p/>
-    <w:p>
-      <w:r>
+    <w:p>
+      <w:pPr>
+        <w:rPr>
+          <w:rFonts w:ascii="Charter Roman" w:hAnsi="Charter Roman"/>
+        </w:rPr>
+      </w:pPr>
+    </w:p>
+    <w:p>
+      <w:pPr>
+        <w:rPr>
+          <w:rFonts w:ascii="Charter Roman" w:hAnsi="Charter Roman"/>
+        </w:rPr>
+      </w:pPr>
+      <w:r>
+        <w:rPr>
+          <w:rFonts w:ascii="Charter Roman" w:hAnsi="Charter Roman"/>
+        </w:rPr>
         <w:br w:type="page"/>
       </w:r>
     </w:p>
-    <w:p/>
+    <w:p>
+      <w:pPr>
+        <w:pStyle w:val="Heading1"/>
+        <w:rPr>
+          <w:rFonts w:ascii="Charter Roman" w:hAnsi="Charter Roman"/>
+          <w:sz w:val="52"/>
+          <w:szCs w:val="52"/>
+        </w:rPr>
+      </w:pPr>
+      <w:r>
+        <w:rPr>
+          <w:rFonts w:ascii="Charter Roman" w:hAnsi="Charter Roman"/>
+          <w:sz w:val="52"/>
+          <w:szCs w:val="52"/>
+        </w:rPr>
+        <w:lastRenderedPageBreak/>
+        <w:t>WELCOME</w:t>
+      </w:r>
+    </w:p>
+    <w:p>
+      <w:pPr>
+        <w:rPr>
+          <w:rFonts w:ascii="Charter Roman" w:hAnsi="Charter Roman"/>
+          <w:sz w:val="32"/>
+          <w:szCs w:val="32"/>
+        </w:rPr>
+      </w:pPr>
+      <w:r>
+        <w:rPr>
+          <w:rFonts w:ascii="Charter Roman" w:hAnsi="Charter Roman"/>
+          <w:sz w:val="32"/>
+          <w:szCs w:val="32"/>
+        </w:rPr>
+        <w:t xml:space="preserve">We at the Food and Dog Administration take quality control very seriously. In this handbook we will illustrate how to best utilize your workstation to perform your duties so you can help us deliver the best in Hotdogs. </w:t>
+      </w:r>
+    </w:p>
+    <w:p>
+      <w:pPr>
+        <w:rPr>
+          <w:rFonts w:ascii="Charter Roman" w:hAnsi="Charter Roman"/>
+          <w:sz w:val="32"/>
+          <w:szCs w:val="32"/>
+        </w:rPr>
+      </w:pPr>
+    </w:p>
+    <w:p>
+      <w:pPr>
+        <w:rPr>
+          <w:rFonts w:ascii="Charter Roman" w:hAnsi="Charter Roman"/>
+          <w:sz w:val="32"/>
+          <w:szCs w:val="32"/>
+        </w:rPr>
+      </w:pPr>
+      <w:r>
+        <w:rPr>
+          <w:rFonts w:ascii="Charter Roman" w:hAnsi="Charter Roman"/>
+          <w:sz w:val="32"/>
+          <w:szCs w:val="32"/>
+        </w:rPr>
+        <w:t>The critical role of Hotdog Inspector is to help ensure that we maximize our product potential through careful analysis. While not all Hotdogs can meet our quality standards, we should all strive to do our best to achieve Maximum Product Yield.</w:t>
+      </w:r>
+    </w:p>
+    <w:p>
+      <w:pPr>
+        <w:rPr>
+          <w:rFonts w:ascii="Charter Roman" w:hAnsi="Charter Roman"/>
+          <w:sz w:val="32"/>
+          <w:szCs w:val="32"/>
+        </w:rPr>
+      </w:pPr>
+    </w:p>
+    <w:p>
+      <w:pPr>
+        <w:rPr>
+          <w:rFonts w:ascii="Charter Roman" w:hAnsi="Charter Roman"/>
+          <w:sz w:val="32"/>
+          <w:szCs w:val="32"/>
+        </w:rPr>
+      </w:pPr>
+      <w:r>
+        <w:rPr>
+          <w:rFonts w:ascii="Charter Roman" w:hAnsi="Charter Roman"/>
+          <w:sz w:val="32"/>
+          <w:szCs w:val="32"/>
+        </w:rPr>
+        <w:t>As a general set of rules, please validate all Hotdogs to these minimum standards of quality:</w:t>
+      </w:r>
+    </w:p>
+    <w:p>
+      <w:pPr>
+        <w:pStyle w:val="ListParagraph"/>
+        <w:numPr>
+          <w:ilvl w:val="0"/>
+          <w:numId w:val="3"/>
+        </w:numPr>
+        <w:rPr>
+          <w:rFonts w:ascii="Charter Roman" w:hAnsi="Charter Roman"/>
+          <w:sz w:val="28"/>
+          <w:szCs w:val="28"/>
+        </w:rPr>
+      </w:pPr>
+      <w:r>
+        <w:rPr>
+          <w:rFonts w:ascii="Charter Roman" w:hAnsi="Charter Roman"/>
+          <w:sz w:val="28"/>
+          <w:szCs w:val="28"/>
+        </w:rPr>
+        <w:t>Unsatisfactory products should be properly disposed of in a licensed trash container</w:t>
+      </w:r>
+    </w:p>
+    <w:p>
+      <w:pPr>
+        <w:pStyle w:val="ListParagraph"/>
+        <w:numPr>
+          <w:ilvl w:val="0"/>
+          <w:numId w:val="3"/>
+        </w:numPr>
+        <w:rPr>
+          <w:rFonts w:ascii="Charter Roman" w:hAnsi="Charter Roman"/>
+          <w:sz w:val="28"/>
+          <w:szCs w:val="28"/>
+        </w:rPr>
+      </w:pPr>
+      <w:r>
+        <w:rPr>
+          <w:rFonts w:ascii="Charter Roman" w:hAnsi="Charter Roman"/>
+          <w:sz w:val="28"/>
+          <w:szCs w:val="28"/>
+        </w:rPr>
+        <w:t>Non-hotdog products should not be placed on or near the conveyor belt</w:t>
+      </w:r>
+    </w:p>
+    <w:p>
+      <w:pPr>
+        <w:pStyle w:val="ListParagraph"/>
+        <w:numPr>
+          <w:ilvl w:val="0"/>
+          <w:numId w:val="3"/>
+        </w:numPr>
+        <w:rPr>
+          <w:rFonts w:ascii="Charter Roman" w:hAnsi="Charter Roman"/>
+          <w:sz w:val="28"/>
+          <w:szCs w:val="28"/>
+        </w:rPr>
+      </w:pPr>
+      <w:r>
+        <w:rPr>
+          <w:rFonts w:ascii="Charter Roman" w:hAnsi="Charter Roman"/>
+          <w:sz w:val="28"/>
+          <w:szCs w:val="28"/>
+        </w:rPr>
+        <w:t xml:space="preserve">Hotdogs should be rejected if they show signs of visible mold </w:t>
+      </w:r>
+    </w:p>
+    <w:p>
+      <w:pPr>
+        <w:pStyle w:val="ListParagraph"/>
+        <w:numPr>
+          <w:ilvl w:val="0"/>
+          <w:numId w:val="3"/>
+        </w:numPr>
+        <w:rPr>
+          <w:rFonts w:ascii="Charter Roman" w:hAnsi="Charter Roman"/>
+          <w:sz w:val="28"/>
+          <w:szCs w:val="28"/>
+        </w:rPr>
+      </w:pPr>
+      <w:r>
+        <w:rPr>
+          <w:rFonts w:ascii="Charter Roman" w:hAnsi="Charter Roman"/>
+          <w:sz w:val="28"/>
+          <w:szCs w:val="28"/>
+        </w:rPr>
+        <w:t xml:space="preserve">Likewise, Hotdogs should be rejected if they show signs of visible burns </w:t>
+      </w:r>
+    </w:p>
+    <w:p>
+      <w:pPr>
+        <w:pStyle w:val="ListParagraph"/>
+        <w:numPr>
+          <w:ilvl w:val="0"/>
+          <w:numId w:val="3"/>
+        </w:numPr>
+        <w:rPr>
+          <w:rFonts w:ascii="Charter Roman" w:hAnsi="Charter Roman"/>
+          <w:sz w:val="28"/>
+          <w:szCs w:val="28"/>
+        </w:rPr>
+      </w:pPr>
+      <w:r>
+        <w:rPr>
+          <w:rFonts w:ascii="Charter Roman" w:hAnsi="Charter Roman"/>
+          <w:sz w:val="28"/>
+          <w:szCs w:val="28"/>
+        </w:rPr>
+        <w:t xml:space="preserve">Hotdogs should be properly thawed and reviewed before being placed on the conveyor </w:t>
+      </w:r>
+    </w:p>
+    <w:p>
+      <w:pPr>
+        <w:rPr>
+          <w:rFonts w:ascii="Charter Roman" w:hAnsi="Charter Roman"/>
+          <w:sz w:val="32"/>
+          <w:szCs w:val="32"/>
+        </w:rPr>
+      </w:pPr>
+      <w:r>
+        <w:rPr>
+          <w:rFonts w:ascii="Charter Roman" w:hAnsi="Charter Roman"/>
+          <w:sz w:val="32"/>
+          <w:szCs w:val="32"/>
+        </w:rPr>
+        <w:t xml:space="preserve">Failure to adhere to our quality standards may </w:t>
+      </w:r>
+      <w:r>
+        <w:rPr>
+          <w:rFonts w:ascii="Charter Roman" w:hAnsi="Charter Roman"/>
+          <w:sz w:val="32"/>
+          <w:szCs w:val="32"/>
+        </w:rPr>
+        <w:t xml:space="preserve">result in a lack of job growth, and possible termination. </w:t>
+      </w:r>
+      <w:r>
+        <w:rPr>
+          <w:rFonts w:ascii="Charter Roman" w:hAnsi="Charter Roman"/>
+          <w:sz w:val="32"/>
+          <w:szCs w:val="32"/>
+        </w:rPr>
+        <w:br w:type="page"/>
+      </w:r>
+    </w:p>
     <w:p>
       <w:pPr>
         <w:pStyle w:val="Heading1"/>
@@ -455,6 +706,7 @@
           <w:sz w:val="52"/>
           <w:szCs w:val="52"/>
         </w:rPr>
+        <w:lastRenderedPageBreak/>
         <w:t>Help Combat Hotdog Piracy!</w:t>
       </w:r>
     </w:p>
@@ -960,6 +1212,7 @@
     <w:p>
       <w:pPr>
         <w:rPr>
+          <w:rFonts w:ascii="Charter Roman" w:hAnsi="Charter Roman"/>
           <w:b/>
           <w:bCs/>
           <w:sz w:val="28"/>
@@ -969,7 +1222,718 @@
     </w:p>
     <w:p>
       <w:pPr>
-        <w:rPr>
+        <w:pStyle w:val="Heading1"/>
+        <w:rPr>
+          <w:rFonts w:ascii="Charter Roman" w:hAnsi="Charter Roman"/>
+          <w:sz w:val="48"/>
+          <w:szCs w:val="48"/>
+        </w:rPr>
+      </w:pPr>
+      <w:r>
+        <w:rPr>
+          <w:rFonts w:ascii="Charter Roman" w:hAnsi="Charter Roman"/>
+          <w:sz w:val="48"/>
+          <w:szCs w:val="48"/>
+        </w:rPr>
+        <w:lastRenderedPageBreak/>
+        <w:t>KNOW YOUR MEATS</w:t>
+      </w:r>
+    </w:p>
+    <w:p>
+      <w:pPr>
+        <w:rPr>
+          <w:rFonts w:ascii="Charter Roman" w:hAnsi="Charter Roman"/>
+          <w:sz w:val="28"/>
+          <w:szCs w:val="28"/>
+        </w:rPr>
+      </w:pPr>
+      <w:r>
+        <w:rPr>
+          <w:rFonts w:ascii="Charter Roman" w:hAnsi="Charter Roman"/>
+          <w:sz w:val="28"/>
+          <w:szCs w:val="28"/>
+        </w:rPr>
+        <w:t xml:space="preserve">Hotdogs come in many exciting forms and flavors; however, it is critical to understand what is acceptable and what is grounds for rejection. </w:t>
+      </w:r>
+      <w:r>
+        <w:rPr>
+          <w:rFonts w:ascii="Charter Roman" w:hAnsi="Charter Roman"/>
+          <w:sz w:val="28"/>
+          <w:szCs w:val="28"/>
+        </w:rPr>
+        <w:t xml:space="preserve">To meet our quality standards please ensure that no more than one Grade F quality ingredient is present, unless all other ingredients are of Grade A or B. </w:t>
+      </w:r>
+    </w:p>
+    <w:p>
+      <w:pPr>
+        <w:rPr>
+          <w:rFonts w:ascii="Charter Roman" w:hAnsi="Charter Roman"/>
+          <w:sz w:val="28"/>
+          <w:szCs w:val="28"/>
+        </w:rPr>
+      </w:pPr>
+    </w:p>
+    <w:p>
+      <w:pPr>
+        <w:rPr>
+          <w:rFonts w:ascii="Charter Roman" w:hAnsi="Charter Roman"/>
+          <w:sz w:val="28"/>
+          <w:szCs w:val="28"/>
+        </w:rPr>
+      </w:pPr>
+      <w:r>
+        <w:rPr>
+          <w:rFonts w:ascii="Charter Roman" w:hAnsi="Charter Roman"/>
+          <w:sz w:val="28"/>
+          <w:szCs w:val="28"/>
+        </w:rPr>
+        <w:t xml:space="preserve">This list does not encompass every possible Hotdog ingredient, but instead should serve to give you a series of guidelines to judge </w:t>
+      </w:r>
+      <w:r>
+        <w:rPr>
+          <w:rFonts w:ascii="Charter Roman" w:hAnsi="Charter Roman"/>
+          <w:sz w:val="28"/>
+          <w:szCs w:val="28"/>
+        </w:rPr>
+        <w:t>all hotdogs with.</w:t>
+      </w:r>
+    </w:p>
+    <w:p>
+      <w:pPr>
+        <w:rPr>
+          <w:rFonts w:ascii="Charter Roman" w:hAnsi="Charter Roman"/>
+          <w:sz w:val="28"/>
+          <w:szCs w:val="28"/>
+        </w:rPr>
+      </w:pPr>
+    </w:p>
+    <w:tbl>
+      <w:tblPr>
+        <w:tblStyle w:val="GridTable4-Accent1"/>
+        <w:tblW w:w="0" w:type="auto"/>
+        <w:tblLook w:val="04A0" w:firstRow="1" w:lastRow="0" w:firstColumn="1" w:lastColumn="0" w:noHBand="0" w:noVBand="1"/>
+      </w:tblPr>
+      <w:tblGrid>
+        <w:gridCol w:w="1525"/>
+        <w:gridCol w:w="7825"/>
+      </w:tblGrid>
+      <w:tr>
+        <w:trPr>
+          <w:cnfStyle w:val="100000000000" w:firstRow="1" w:lastRow="0" w:firstColumn="0" w:lastColumn="0" w:oddVBand="0" w:evenVBand="0" w:oddHBand="0" w:evenHBand="0" w:firstRowFirstColumn="0" w:firstRowLastColumn="0" w:lastRowFirstColumn="0" w:lastRowLastColumn="0"/>
+        </w:trPr>
+        <w:tc>
+          <w:tcPr>
+            <w:cnfStyle w:val="001000000000" w:firstRow="0" w:lastRow="0" w:firstColumn="1" w:lastColumn="0" w:oddVBand="0" w:evenVBand="0" w:oddHBand="0" w:evenHBand="0" w:firstRowFirstColumn="0" w:firstRowLastColumn="0" w:lastRowFirstColumn="0" w:lastRowLastColumn="0"/>
+            <w:tcW w:w="1525" w:type="dxa"/>
+          </w:tcPr>
+          <w:p>
+            <w:pPr>
+              <w:rPr>
+                <w:rFonts w:ascii="Charter Roman" w:hAnsi="Charter Roman"/>
+                <w:sz w:val="28"/>
+                <w:szCs w:val="28"/>
+              </w:rPr>
+            </w:pPr>
+            <w:r>
+              <w:rPr>
+                <w:rFonts w:ascii="Charter Roman" w:hAnsi="Charter Roman"/>
+                <w:sz w:val="28"/>
+                <w:szCs w:val="28"/>
+              </w:rPr>
+              <w:t>Grade</w:t>
+            </w:r>
+          </w:p>
+        </w:tc>
+        <w:tc>
+          <w:tcPr>
+            <w:tcW w:w="7825" w:type="dxa"/>
+          </w:tcPr>
+          <w:p>
+            <w:pPr>
+              <w:cnfStyle w:val="100000000000" w:firstRow="1" w:lastRow="0" w:firstColumn="0" w:lastColumn="0" w:oddVBand="0" w:evenVBand="0" w:oddHBand="0" w:evenHBand="0" w:firstRowFirstColumn="0" w:firstRowLastColumn="0" w:lastRowFirstColumn="0" w:lastRowLastColumn="0"/>
+              <w:rPr>
+                <w:rFonts w:ascii="Charter Roman" w:hAnsi="Charter Roman"/>
+                <w:sz w:val="28"/>
+                <w:szCs w:val="28"/>
+              </w:rPr>
+            </w:pPr>
+            <w:r>
+              <w:rPr>
+                <w:rFonts w:ascii="Charter Roman" w:hAnsi="Charter Roman"/>
+                <w:sz w:val="28"/>
+                <w:szCs w:val="28"/>
+              </w:rPr>
+              <w:t>Example Ingredients</w:t>
+            </w:r>
+          </w:p>
+        </w:tc>
+      </w:tr>
+      <w:tr>
+        <w:trPr>
+          <w:cnfStyle w:val="000000100000" w:firstRow="0" w:lastRow="0" w:firstColumn="0" w:lastColumn="0" w:oddVBand="0" w:evenVBand="0" w:oddHBand="1" w:evenHBand="0" w:firstRowFirstColumn="0" w:firstRowLastColumn="0" w:lastRowFirstColumn="0" w:lastRowLastColumn="0"/>
+        </w:trPr>
+        <w:tc>
+          <w:tcPr>
+            <w:cnfStyle w:val="001000000000" w:firstRow="0" w:lastRow="0" w:firstColumn="1" w:lastColumn="0" w:oddVBand="0" w:evenVBand="0" w:oddHBand="0" w:evenHBand="0" w:firstRowFirstColumn="0" w:firstRowLastColumn="0" w:lastRowFirstColumn="0" w:lastRowLastColumn="0"/>
+            <w:tcW w:w="1525" w:type="dxa"/>
+          </w:tcPr>
+          <w:p>
+            <w:pPr>
+              <w:rPr>
+                <w:rFonts w:ascii="Charter Roman" w:hAnsi="Charter Roman"/>
+                <w:sz w:val="28"/>
+                <w:szCs w:val="28"/>
+              </w:rPr>
+            </w:pPr>
+            <w:r>
+              <w:rPr>
+                <w:rFonts w:ascii="Charter Roman" w:hAnsi="Charter Roman"/>
+                <w:sz w:val="28"/>
+                <w:szCs w:val="28"/>
+              </w:rPr>
+              <w:t>A</w:t>
+            </w:r>
+          </w:p>
+        </w:tc>
+        <w:tc>
+          <w:tcPr>
+            <w:tcW w:w="7825" w:type="dxa"/>
+          </w:tcPr>
+          <w:p>
+            <w:pPr>
+              <w:cnfStyle w:val="000000100000" w:firstRow="0" w:lastRow="0" w:firstColumn="0" w:lastColumn="0" w:oddVBand="0" w:evenVBand="0" w:oddHBand="1" w:evenHBand="0" w:firstRowFirstColumn="0" w:firstRowLastColumn="0" w:lastRowFirstColumn="0" w:lastRowLastColumn="0"/>
+              <w:rPr>
+                <w:rFonts w:ascii="Charter Roman" w:hAnsi="Charter Roman"/>
+                <w:sz w:val="28"/>
+                <w:szCs w:val="28"/>
+              </w:rPr>
+            </w:pPr>
+            <w:r>
+              <w:rPr>
+                <w:rFonts w:ascii="Charter Roman" w:hAnsi="Charter Roman"/>
+                <w:sz w:val="28"/>
+                <w:szCs w:val="28"/>
+              </w:rPr>
+              <w:t>Beef, Poultry, Pork, Vegetables</w:t>
+            </w:r>
+          </w:p>
+        </w:tc>
+      </w:tr>
+      <w:tr>
+        <w:tc>
+          <w:tcPr>
+            <w:cnfStyle w:val="001000000000" w:firstRow="0" w:lastRow="0" w:firstColumn="1" w:lastColumn="0" w:oddVBand="0" w:evenVBand="0" w:oddHBand="0" w:evenHBand="0" w:firstRowFirstColumn="0" w:firstRowLastColumn="0" w:lastRowFirstColumn="0" w:lastRowLastColumn="0"/>
+            <w:tcW w:w="1525" w:type="dxa"/>
+          </w:tcPr>
+          <w:p>
+            <w:pPr>
+              <w:rPr>
+                <w:rFonts w:ascii="Charter Roman" w:hAnsi="Charter Roman"/>
+                <w:sz w:val="28"/>
+                <w:szCs w:val="28"/>
+              </w:rPr>
+            </w:pPr>
+            <w:r>
+              <w:rPr>
+                <w:rFonts w:ascii="Charter Roman" w:hAnsi="Charter Roman"/>
+                <w:sz w:val="28"/>
+                <w:szCs w:val="28"/>
+              </w:rPr>
+              <w:t>B</w:t>
+            </w:r>
+          </w:p>
+        </w:tc>
+        <w:tc>
+          <w:tcPr>
+            <w:tcW w:w="7825" w:type="dxa"/>
+          </w:tcPr>
+          <w:p>
+            <w:pPr>
+              <w:cnfStyle w:val="000000000000" w:firstRow="0" w:lastRow="0" w:firstColumn="0" w:lastColumn="0" w:oddVBand="0" w:evenVBand="0" w:oddHBand="0" w:evenHBand="0" w:firstRowFirstColumn="0" w:firstRowLastColumn="0" w:lastRowFirstColumn="0" w:lastRowLastColumn="0"/>
+              <w:rPr>
+                <w:rFonts w:ascii="Charter Roman" w:hAnsi="Charter Roman"/>
+                <w:sz w:val="28"/>
+                <w:szCs w:val="28"/>
+              </w:rPr>
+            </w:pPr>
+            <w:r>
+              <w:rPr>
+                <w:rFonts w:ascii="Charter Roman" w:hAnsi="Charter Roman"/>
+                <w:sz w:val="28"/>
+                <w:szCs w:val="28"/>
+              </w:rPr>
+              <w:t>Fruits, Seafood, Dairy, Other animal products</w:t>
+            </w:r>
+          </w:p>
+        </w:tc>
+      </w:tr>
+      <w:tr>
+        <w:trPr>
+          <w:cnfStyle w:val="000000100000" w:firstRow="0" w:lastRow="0" w:firstColumn="0" w:lastColumn="0" w:oddVBand="0" w:evenVBand="0" w:oddHBand="1" w:evenHBand="0" w:firstRowFirstColumn="0" w:firstRowLastColumn="0" w:lastRowFirstColumn="0" w:lastRowLastColumn="0"/>
+        </w:trPr>
+        <w:tc>
+          <w:tcPr>
+            <w:cnfStyle w:val="001000000000" w:firstRow="0" w:lastRow="0" w:firstColumn="1" w:lastColumn="0" w:oddVBand="0" w:evenVBand="0" w:oddHBand="0" w:evenHBand="0" w:firstRowFirstColumn="0" w:firstRowLastColumn="0" w:lastRowFirstColumn="0" w:lastRowLastColumn="0"/>
+            <w:tcW w:w="1525" w:type="dxa"/>
+          </w:tcPr>
+          <w:p>
+            <w:pPr>
+              <w:rPr>
+                <w:rFonts w:ascii="Charter Roman" w:hAnsi="Charter Roman"/>
+                <w:sz w:val="28"/>
+                <w:szCs w:val="28"/>
+              </w:rPr>
+            </w:pPr>
+            <w:r>
+              <w:rPr>
+                <w:rFonts w:ascii="Charter Roman" w:hAnsi="Charter Roman"/>
+                <w:sz w:val="28"/>
+                <w:szCs w:val="28"/>
+              </w:rPr>
+              <w:t>C</w:t>
+            </w:r>
+          </w:p>
+        </w:tc>
+        <w:tc>
+          <w:tcPr>
+            <w:tcW w:w="7825" w:type="dxa"/>
+          </w:tcPr>
+          <w:p>
+            <w:pPr>
+              <w:cnfStyle w:val="000000100000" w:firstRow="0" w:lastRow="0" w:firstColumn="0" w:lastColumn="0" w:oddVBand="0" w:evenVBand="0" w:oddHBand="1" w:evenHBand="0" w:firstRowFirstColumn="0" w:firstRowLastColumn="0" w:lastRowFirstColumn="0" w:lastRowLastColumn="0"/>
+              <w:rPr>
+                <w:rFonts w:ascii="Charter Roman" w:hAnsi="Charter Roman"/>
+                <w:sz w:val="28"/>
+                <w:szCs w:val="28"/>
+              </w:rPr>
+            </w:pPr>
+            <w:r>
+              <w:rPr>
+                <w:rFonts w:ascii="Charter Roman" w:hAnsi="Charter Roman"/>
+                <w:sz w:val="28"/>
+                <w:szCs w:val="28"/>
+              </w:rPr>
+              <w:t>Non-standard animals, Insects, Roadkill</w:t>
+            </w:r>
+            <w:r>
+              <w:rPr>
+                <w:rFonts w:ascii="Charter Roman" w:hAnsi="Charter Roman"/>
+                <w:sz w:val="28"/>
+                <w:szCs w:val="28"/>
+              </w:rPr>
+              <w:t>, Rodents</w:t>
+            </w:r>
+          </w:p>
+        </w:tc>
+      </w:tr>
+      <w:tr>
+        <w:tc>
+          <w:tcPr>
+            <w:cnfStyle w:val="001000000000" w:firstRow="0" w:lastRow="0" w:firstColumn="1" w:lastColumn="0" w:oddVBand="0" w:evenVBand="0" w:oddHBand="0" w:evenHBand="0" w:firstRowFirstColumn="0" w:firstRowLastColumn="0" w:lastRowFirstColumn="0" w:lastRowLastColumn="0"/>
+            <w:tcW w:w="1525" w:type="dxa"/>
+          </w:tcPr>
+          <w:p>
+            <w:pPr>
+              <w:rPr>
+                <w:rFonts w:ascii="Charter Roman" w:hAnsi="Charter Roman"/>
+                <w:sz w:val="28"/>
+                <w:szCs w:val="28"/>
+              </w:rPr>
+            </w:pPr>
+            <w:r>
+              <w:rPr>
+                <w:rFonts w:ascii="Charter Roman" w:hAnsi="Charter Roman"/>
+                <w:sz w:val="28"/>
+                <w:szCs w:val="28"/>
+              </w:rPr>
+              <w:t>F</w:t>
+            </w:r>
+          </w:p>
+        </w:tc>
+        <w:tc>
+          <w:tcPr>
+            <w:tcW w:w="7825" w:type="dxa"/>
+          </w:tcPr>
+          <w:p>
+            <w:pPr>
+              <w:cnfStyle w:val="000000000000" w:firstRow="0" w:lastRow="0" w:firstColumn="0" w:lastColumn="0" w:oddVBand="0" w:evenVBand="0" w:oddHBand="0" w:evenHBand="0" w:firstRowFirstColumn="0" w:firstRowLastColumn="0" w:lastRowFirstColumn="0" w:lastRowLastColumn="0"/>
+              <w:rPr>
+                <w:rFonts w:ascii="Charter Roman" w:hAnsi="Charter Roman"/>
+                <w:sz w:val="28"/>
+                <w:szCs w:val="28"/>
+              </w:rPr>
+            </w:pPr>
+            <w:r>
+              <w:rPr>
+                <w:rFonts w:ascii="Charter Roman" w:hAnsi="Charter Roman"/>
+                <w:sz w:val="28"/>
+                <w:szCs w:val="28"/>
+              </w:rPr>
+              <w:t>Poisons, Metals, Forbidden Substances, Concepts, Emotions</w:t>
+            </w:r>
+          </w:p>
+        </w:tc>
+      </w:tr>
+    </w:tbl>
+    <w:p>
+      <w:pPr>
+        <w:rPr>
+          <w:rFonts w:ascii="Charter Roman" w:hAnsi="Charter Roman"/>
+          <w:sz w:val="28"/>
+          <w:szCs w:val="28"/>
+        </w:rPr>
+      </w:pPr>
+      <w:r>
+        <w:rPr>
+          <w:rFonts w:ascii="Charter Roman" w:hAnsi="Charter Roman"/>
+          <w:sz w:val="28"/>
+          <w:szCs w:val="28"/>
+        </w:rPr>
+        <w:t xml:space="preserve"> </w:t>
+      </w:r>
+    </w:p>
+    <w:p>
+      <w:pPr>
+        <w:rPr>
+          <w:rFonts w:ascii="Charter Roman" w:hAnsi="Charter Roman"/>
+          <w:sz w:val="28"/>
+          <w:szCs w:val="28"/>
+        </w:rPr>
+      </w:pPr>
+    </w:p>
+    <w:p>
+      <w:pPr>
+        <w:rPr>
+          <w:rFonts w:ascii="Charter Roman" w:hAnsi="Charter Roman"/>
+          <w:sz w:val="28"/>
+          <w:szCs w:val="28"/>
+        </w:rPr>
+      </w:pPr>
+    </w:p>
+    <w:p>
+      <w:pPr>
+        <w:rPr>
+          <w:rFonts w:ascii="Charter Roman" w:hAnsi="Charter Roman"/>
+          <w:sz w:val="28"/>
+          <w:szCs w:val="28"/>
+        </w:rPr>
+      </w:pPr>
+    </w:p>
+    <w:p>
+      <w:pPr>
+        <w:rPr>
+          <w:rFonts w:ascii="Charter Roman" w:hAnsi="Charter Roman"/>
+          <w:sz w:val="28"/>
+          <w:szCs w:val="28"/>
+        </w:rPr>
+      </w:pPr>
+    </w:p>
+    <w:p>
+      <w:pPr>
+        <w:rPr>
+          <w:rFonts w:ascii="Charter Roman" w:hAnsi="Charter Roman"/>
+          <w:sz w:val="28"/>
+          <w:szCs w:val="28"/>
+        </w:rPr>
+      </w:pPr>
+    </w:p>
+    <w:p>
+      <w:pPr>
+        <w:rPr>
+          <w:rFonts w:ascii="Charter Roman" w:hAnsi="Charter Roman"/>
+          <w:sz w:val="28"/>
+          <w:szCs w:val="28"/>
+        </w:rPr>
+      </w:pPr>
+      <w:r>
+        <w:rPr>
+          <w:rFonts w:ascii="Charter Roman" w:hAnsi="Charter Roman"/>
+          <w:noProof/>
+          <w:sz w:val="28"/>
+          <w:szCs w:val="28"/>
+        </w:rPr>
+        <mc:AlternateContent>
+          <mc:Choice Requires="wps">
+            <w:drawing>
+              <wp:anchor distT="0" distB="0" distL="114300" distR="114300" simplePos="0" relativeHeight="251661312" behindDoc="0" locked="0" layoutInCell="1" allowOverlap="1" wp14:anchorId="75C9E135" wp14:editId="0541F8E3">
+                <wp:simplePos x="0" y="0"/>
+                <wp:positionH relativeFrom="column">
+                  <wp:posOffset>31262</wp:posOffset>
+                </wp:positionH>
+                <wp:positionV relativeFrom="paragraph">
+                  <wp:posOffset>333472</wp:posOffset>
+                </wp:positionV>
+                <wp:extent cx="5892800" cy="858617"/>
+                <wp:effectExtent l="0" t="0" r="12700" b="17780"/>
+                <wp:wrapNone/>
+                <wp:docPr id="1" name="Text Box 1"/>
+                <wp:cNvGraphicFramePr/>
+                <a:graphic xmlns:a="http://schemas.openxmlformats.org/drawingml/2006/main">
+                  <a:graphicData uri="http://schemas.microsoft.com/office/word/2010/wordprocessingShape">
+                    <wps:wsp>
+                      <wps:cNvSpPr txBox="1"/>
+                      <wps:spPr>
+                        <a:xfrm>
+                          <a:off x="0" y="0"/>
+                          <a:ext cx="5892800" cy="858617"/>
+                        </a:xfrm>
+                        <a:prstGeom prst="rect">
+                          <a:avLst/>
+                        </a:prstGeom>
+                        <a:solidFill>
+                          <a:schemeClr val="accent1"/>
+                        </a:solidFill>
+                        <a:ln>
+                          <a:solidFill>
+                            <a:schemeClr val="bg1"/>
+                          </a:solidFill>
+                        </a:ln>
+                      </wps:spPr>
+                      <wps:style>
+                        <a:lnRef idx="2">
+                          <a:schemeClr val="accent1"/>
+                        </a:lnRef>
+                        <a:fillRef idx="1">
+                          <a:schemeClr val="lt1"/>
+                        </a:fillRef>
+                        <a:effectRef idx="0">
+                          <a:schemeClr val="accent1"/>
+                        </a:effectRef>
+                        <a:fontRef idx="minor">
+                          <a:schemeClr val="dk1"/>
+                        </a:fontRef>
+                      </wps:style>
+                      <wps:txbx>
+                        <w:txbxContent>
+                          <w:p>
+                            <w:pPr>
+                              <w:rPr>
+                                <w:rFonts w:ascii="Charter Roman" w:hAnsi="Charter Roman"/>
+                                <w:color w:val="FFFFFF" w:themeColor="background1"/>
+                                <w:sz w:val="24"/>
+                                <w:szCs w:val="24"/>
+                              </w:rPr>
+                            </w:pPr>
+                            <w:r>
+                              <w:rPr>
+                                <w:rFonts w:ascii="Charter Roman" w:hAnsi="Charter Roman"/>
+                                <w:color w:val="FFFFFF" w:themeColor="background1"/>
+                                <w:sz w:val="24"/>
+                                <w:szCs w:val="24"/>
+                              </w:rPr>
+                              <w:t xml:space="preserve">Did you know? Rats are responsible for more than 15% of Hotdog Loss worldwide. Remember to maintain a quality work environment at all times and report to your supervisor at the first sign of rat activity. </w:t>
+                            </w:r>
+                          </w:p>
+                          <w:p/>
+                        </w:txbxContent>
+                      </wps:txbx>
+                      <wps:bodyPr rot="0" spcFirstLastPara="0" vertOverflow="overflow" horzOverflow="overflow" vert="horz" wrap="square" lIns="91440" tIns="45720" rIns="91440" bIns="45720" numCol="1" spcCol="0" rtlCol="0" fromWordArt="0" anchor="t" anchorCtr="0" forceAA="0" compatLnSpc="1">
+                        <a:prstTxWarp prst="textNoShape">
+                          <a:avLst/>
+                        </a:prstTxWarp>
+                        <a:noAutofit/>
+                      </wps:bodyPr>
+                    </wps:wsp>
+                  </a:graphicData>
+                </a:graphic>
+                <wp14:sizeRelV relativeFrom="margin">
+                  <wp14:pctHeight>0</wp14:pctHeight>
+                </wp14:sizeRelV>
+              </wp:anchor>
+            </w:drawing>
+          </mc:Choice>
+          <mc:Fallback>
+            <w:pict>
+              <v:shape w14:anchorId="75C9E135" id="Text Box 1" o:spid="_x0000_s1028" type="#_x0000_t202" style="position:absolute;margin-left:2.45pt;margin-top:26.25pt;width:464pt;height:67.6pt;z-index:251661312;visibility:visible;mso-wrap-style:square;mso-height-percent:0;mso-wrap-distance-left:9pt;mso-wrap-distance-top:0;mso-wrap-distance-right:9pt;mso-wrap-distance-bottom:0;mso-position-horizontal:absolute;mso-position-horizontal-relative:text;mso-position-vertical:absolute;mso-position-vertical-relative:text;mso-height-percent:0;mso-height-relative:margin;v-text-anchor:top" o:gfxdata="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" fillcolor="#f0a22e [3204]" strokecolor="white [3212]" strokeweight="1pt">
+                <v:textbox>
+                  <w:txbxContent>
+                    <w:p>
+                      <w:pPr>
+                        <w:rPr>
+                          <w:rFonts w:ascii="Charter Roman" w:hAnsi="Charter Roman"/>
+                          <w:color w:val="FFFFFF" w:themeColor="background1"/>
+                          <w:sz w:val="24"/>
+                          <w:szCs w:val="24"/>
+                        </w:rPr>
+                      </w:pPr>
+                      <w:r>
+                        <w:rPr>
+                          <w:rFonts w:ascii="Charter Roman" w:hAnsi="Charter Roman"/>
+                          <w:color w:val="FFFFFF" w:themeColor="background1"/>
+                          <w:sz w:val="24"/>
+                          <w:szCs w:val="24"/>
+                        </w:rPr>
+                        <w:t xml:space="preserve">Did you know? Rats are responsible for more than 15% of Hotdog Loss worldwide. Remember to maintain a quality work environment at all times and report to your supervisor at the first sign of rat activity. </w:t>
+                      </w:r>
+                    </w:p>
+                    <w:p/>
+                  </w:txbxContent>
+                </v:textbox>
+              </v:shape>
+            </w:pict>
+          </mc:Fallback>
+        </mc:AlternateContent>
+      </w:r>
+      <w:r>
+        <w:rPr>
+          <w:rFonts w:ascii="Charter Roman" w:hAnsi="Charter Roman"/>
+          <w:sz w:val="28"/>
+          <w:szCs w:val="28"/>
+        </w:rPr>
+        <w:br w:type="page"/>
+      </w:r>
+    </w:p>
+    <w:p>
+      <w:pPr>
+        <w:pStyle w:val="Heading1"/>
+        <w:rPr>
+          <w:rFonts w:ascii="Charter Roman" w:hAnsi="Charter Roman"/>
+          <w:sz w:val="48"/>
+          <w:szCs w:val="48"/>
+        </w:rPr>
+      </w:pPr>
+      <w:r>
+        <w:rPr>
+          <w:rFonts w:ascii="Charter Roman" w:hAnsi="Charter Roman"/>
+          <w:sz w:val="48"/>
+          <w:szCs w:val="48"/>
+        </w:rPr>
+        <w:lastRenderedPageBreak/>
+        <w:t>Additional Tools</w:t>
+      </w:r>
+    </w:p>
+    <w:p>
+      <w:pPr>
+        <w:rPr>
+          <w:rFonts w:ascii="Charter Roman" w:hAnsi="Charter Roman"/>
+          <w:sz w:val="28"/>
+          <w:szCs w:val="28"/>
+        </w:rPr>
+      </w:pPr>
+    </w:p>
+    <w:p>
+      <w:pPr>
+        <w:rPr>
+          <w:rStyle w:val="BookTitle"/>
+          <w:sz w:val="32"/>
+          <w:szCs w:val="32"/>
+        </w:rPr>
+      </w:pPr>
+      <w:proofErr w:type="spellStart"/>
+      <w:r>
+        <w:rPr>
+          <w:rStyle w:val="BookTitle"/>
+          <w:sz w:val="32"/>
+          <w:szCs w:val="32"/>
+        </w:rPr>
+        <w:t>DogTech</w:t>
+      </w:r>
+      <w:proofErr w:type="spellEnd"/>
+      <w:r>
+        <w:rPr>
+          <w:rStyle w:val="BookTitle"/>
+          <w:sz w:val="32"/>
+          <w:szCs w:val="32"/>
+        </w:rPr>
+        <w:t xml:space="preserve"> Scanning Workstation XT-9007</w:t>
+      </w:r>
+    </w:p>
+    <w:p>
+      <w:pPr>
+        <w:rPr>
+          <w:rFonts w:ascii="Charter Roman" w:hAnsi="Charter Roman"/>
+          <w:sz w:val="28"/>
+          <w:szCs w:val="28"/>
+        </w:rPr>
+      </w:pPr>
+      <w:r>
+        <w:rPr>
+          <w:rFonts w:ascii="Charter Roman" w:hAnsi="Charter Roman"/>
+          <w:sz w:val="28"/>
+          <w:szCs w:val="28"/>
+        </w:rPr>
+        <w:t xml:space="preserve">This </w:t>
+      </w:r>
+      <w:r>
+        <w:rPr>
+          <w:rFonts w:ascii="Charter Roman" w:hAnsi="Charter Roman"/>
+          <w:sz w:val="28"/>
+          <w:szCs w:val="28"/>
+        </w:rPr>
+        <w:t>state-of-the-art</w:t>
+      </w:r>
+      <w:r>
+        <w:rPr>
+          <w:rFonts w:ascii="Charter Roman" w:hAnsi="Charter Roman"/>
+          <w:sz w:val="28"/>
+          <w:szCs w:val="28"/>
+        </w:rPr>
+        <w:t xml:space="preserve"> workstation can scan hotdogs in near-instant fashion and now provides detailed output in 320x240 resolution. </w:t>
+      </w:r>
+      <w:r>
+        <w:rPr>
+          <w:rFonts w:ascii="Charter Roman" w:hAnsi="Charter Roman"/>
+          <w:sz w:val="28"/>
+          <w:szCs w:val="28"/>
+        </w:rPr>
+        <w:t>Simply place a Hotdog in the designated scanning area</w:t>
+      </w:r>
+      <w:r>
+        <w:rPr>
+          <w:rFonts w:ascii="Charter Roman" w:hAnsi="Charter Roman"/>
+          <w:sz w:val="28"/>
+          <w:szCs w:val="28"/>
+        </w:rPr>
+        <w:t xml:space="preserve"> and you’ll see more information than you thought possible!</w:t>
+      </w:r>
+    </w:p>
+    <w:p>
+      <w:pPr>
+        <w:rPr>
+          <w:rFonts w:ascii="Charter Roman" w:hAnsi="Charter Roman"/>
+          <w:sz w:val="28"/>
+          <w:szCs w:val="28"/>
+        </w:rPr>
+      </w:pPr>
+    </w:p>
+    <w:p>
+      <w:pPr>
+        <w:rPr>
+          <w:rStyle w:val="BookTitle"/>
+          <w:sz w:val="32"/>
+          <w:szCs w:val="32"/>
+        </w:rPr>
+      </w:pPr>
+      <w:r>
+        <w:rPr>
+          <w:rStyle w:val="BookTitle"/>
+          <w:sz w:val="32"/>
+          <w:szCs w:val="32"/>
+        </w:rPr>
+        <w:t>AR-97 Heat Lamp</w:t>
+      </w:r>
+    </w:p>
+    <w:p>
+      <w:pPr>
+        <w:rPr>
+          <w:rFonts w:ascii="Charter Roman" w:hAnsi="Charter Roman"/>
+          <w:sz w:val="28"/>
+          <w:szCs w:val="28"/>
+        </w:rPr>
+      </w:pPr>
+      <w:r>
+        <w:rPr>
+          <w:rFonts w:ascii="Charter Roman" w:hAnsi="Charter Roman"/>
+          <w:sz w:val="28"/>
+          <w:szCs w:val="28"/>
+        </w:rPr>
+        <w:t xml:space="preserve">The AR-97 Heat Lamp can be used to quickly thaw frozen objects within a matter of seconds, allowing you to work more efficiently and without the need for drawn out thawing periods. </w:t>
+      </w:r>
+    </w:p>
+    <w:p>
+      <w:pPr>
+        <w:rPr>
+          <w:rFonts w:ascii="Charter Roman" w:hAnsi="Charter Roman"/>
           <w:b/>
           <w:bCs/>
           <w:sz w:val="28"/>
@@ -978,17 +1942,19 @@
       </w:pPr>
       <w:r>
         <w:rPr>
+          <w:rFonts w:ascii="Charter Roman" w:hAnsi="Charter Roman"/>
           <w:b/>
           <w:bCs/>
           <w:sz w:val="28"/>
           <w:szCs w:val="28"/>
         </w:rPr>
-        <w:br w:type="page"/>
-      </w:r>
-    </w:p>
-    <w:p>
-      <w:pPr>
-        <w:rPr>
+        <w:t>PLEASE BE ADVISED, THE HEAT LEVELS OF THE AR-97 HEAT LAMP ARE NOT SAFE FOR EXTENDED PERIODS OF EXPOSURE</w:t>
+      </w:r>
+    </w:p>
+    <w:p>
+      <w:pPr>
+        <w:rPr>
+          <w:rFonts w:ascii="Charter Roman" w:hAnsi="Charter Roman"/>
           <w:b/>
           <w:bCs/>
           <w:sz w:val="28"/>
@@ -999,6 +1965,41 @@
     <w:p>
       <w:pPr>
         <w:rPr>
+          <w:rStyle w:val="BookTitle"/>
+          <w:sz w:val="32"/>
+          <w:szCs w:val="32"/>
+        </w:rPr>
+      </w:pPr>
+      <w:r>
+        <w:rPr>
+          <w:rStyle w:val="BookTitle"/>
+          <w:sz w:val="32"/>
+          <w:szCs w:val="32"/>
+        </w:rPr>
+        <w:t>GB-10 Geiger Counter</w:t>
+      </w:r>
+    </w:p>
+    <w:p>
+      <w:pPr>
+        <w:rPr>
+          <w:rFonts w:ascii="Charter Roman" w:hAnsi="Charter Roman"/>
+          <w:sz w:val="28"/>
+          <w:szCs w:val="28"/>
+        </w:rPr>
+      </w:pPr>
+      <w:r>
+        <w:rPr>
+          <w:rFonts w:ascii="Charter Roman" w:hAnsi="Charter Roman"/>
+          <w:sz w:val="28"/>
+          <w:szCs w:val="28"/>
+        </w:rPr>
+        <w:t xml:space="preserve">Due to federal regulations, we have been asked to provide Geiger counters due to excessive levels of radiation present at our facilities. Please carefully monitor this device for activity and discard items exceeding a threshold of half the monitor’s gauge. </w:t>
+      </w:r>
+    </w:p>
+    <w:p>
+      <w:pPr>
+        <w:rPr>
+          <w:rFonts w:ascii="Charter Roman" w:hAnsi="Charter Roman"/>
           <w:b/>
           <w:bCs/>
           <w:sz w:val="28"/>
@@ -1007,19 +2008,28 @@
       </w:pPr>
       <w:r>
         <w:rPr>
+          <w:rFonts w:ascii="Charter Roman" w:hAnsi="Charter Roman"/>
           <w:b/>
           <w:bCs/>
           <w:sz w:val="28"/>
           <w:szCs w:val="28"/>
         </w:rPr>
-        <w:br w:type="page"/>
-      </w:r>
-    </w:p>
-    <w:p>
-      <w:pPr>
-        <w:rPr>
-          <w:b/>
-          <w:bCs/>
+        <w:t xml:space="preserve">Due to on-going shortages, we are unable to replace your Geiger Counter if it is accidentally discarded or lost. </w:t>
+      </w:r>
+    </w:p>
+    <w:p>
+      <w:pPr>
+        <w:rPr>
+          <w:rFonts w:ascii="Charter Roman" w:hAnsi="Charter Roman"/>
+          <w:sz w:val="28"/>
+          <w:szCs w:val="28"/>
+        </w:rPr>
+      </w:pPr>
+    </w:p>
+    <w:p>
+      <w:pPr>
+        <w:rPr>
+          <w:rFonts w:ascii="Charter Roman" w:hAnsi="Charter Roman"/>
           <w:sz w:val="28"/>
           <w:szCs w:val="28"/>
         </w:rPr>
@@ -1193,6 +2203,230 @@
 <file path=word/numbering.xml><?xml version="1.0" encoding="utf-8"?>
 <w:numbering xmlns:wpc="http://schemas.microsoft.com/office/word/2010/wordprocessingCanvas" xmlns:cx="http://schemas.microsoft.com/office/drawing/2014/chartex" xmlns:cx1="http://schemas.microsoft.com/office/drawing/2015/9/8/chartex" xmlns:cx2="http://schemas.microsoft.com/office/drawing/2015/10/21/chartex" xmlns:cx3="http://schemas.microsoft.com/office/drawing/2016/5/9/chartex" xmlns:cx4="http://schemas.microsoft.com/office/drawing/2016/5/10/chartex" xmlns:cx5="http://schemas.microsoft.com/office/drawing/2016/5/11/chartex" xmlns:cx6="http://schemas.microsoft.com/office/drawing/2016/5/12/chartex" xmlns:cx7="http://schemas.microsoft.com/office/drawing/2016/5/13/chartex" xmlns:cx8="http://schemas.microsoft.com/office/drawing/2016/5/14/chartex" xmlns:mc="http://schemas.openxmlformats.org/markup-compatibility/2006" xmlns:aink="http://schemas.microsoft.com/office/drawing/2016/ink" xmlns:am3d="http://schemas.microsoft.com/office/drawing/2017/model3d" xmlns:o="urn:schemas-microsoft-com:office:office" xmlns:oel="http://schemas.microsoft.com/office/2019/extlst" xmlns:r="http://schemas.openxmlformats.org/officeDocument/2006/relationships" xmlns:m="http://schemas.openxmlformats.org/officeDocument/2006/math" xmlns:v="urn:schemas-microsoft-com:vml" xmlns:wp14="http://schemas.microsoft.com/office/word/2010/wordprocessingDrawing" xmlns:wp="http://schemas.openxmlformats.org/drawingml/2006/wordprocessingDrawing" xmlns:w10="urn:schemas-microsoft-com:office:word" xmlns:w="http://schemas.openxmlformats.org/wordprocessingml/2006/main" xmlns:w14="http://schemas.microsoft.com/office/word/2010/wordml" xmlns:w15="http://schemas.microsoft.com/office/word/2012/wordml" xmlns:w16cex="http://schemas.microsoft.com/office/word/2018/wordml/cex" xmlns:w16cid="http://schemas.microsoft.com/office/word/2016/wordml/cid" xmlns:w16="http://schemas.microsoft.com/office/word/2018/wordml" xmlns:w16sdtdh="http://schemas.microsoft.com/office/word/2020/wordml/sdtdatahash" xmlns:w16se="http://schemas.microsoft.com/office/word/2015/wordml/symex" xmlns:wpg="http://schemas.microsoft.com/office/word/2010/wordprocessingGroup" xmlns:wpi="http://schemas.microsoft.com/office/word/2010/wordprocessingInk" xmlns:wne="http://schemas.microsoft.com/office/word/2006/wordml" xmlns:wps="http://schemas.microsoft.com/office/word/2010/wordprocessingShape" mc:Ignorable="w14 w15 w16se w16cid w16 w16cex w16sdtdh wp14">
   <w:abstractNum w:abstractNumId="0" w15:restartNumberingAfterBreak="0">
+    <w:nsid w:val="282E2EA4"/>
+    <w:multiLevelType w:val="hybridMultilevel"/>
+    <w:tmpl w:val="08D07F48"/>
+    <w:lvl w:ilvl="0" w:tplc="FC5E43C4">
+      <w:numFmt w:val="bullet"/>
+      <w:lvlText w:val="-"/>
+      <w:lvlJc w:val="left"/>
+      <w:pPr>
+        <w:ind w:left="720" w:hanging="360"/>
+      </w:pPr>
+      <w:rPr>
+        <w:rFonts w:ascii="Charter Roman" w:eastAsiaTheme="minorEastAsia" w:hAnsi="Charter Roman" w:cstheme="minorBidi" w:hint="default"/>
+      </w:rPr>
+    </w:lvl>
+    <w:lvl w:ilvl="1" w:tplc="04090003" w:tentative="1">
+      <w:start w:val="1"/>
+      <w:numFmt w:val="bullet"/>
+      <w:lvlText w:val="o"/>
+      <w:lvlJc w:val="left"/>
+      <w:pPr>
+        <w:ind w:left="1440" w:hanging="360"/>
+      </w:pPr>
+      <w:rPr>
+        <w:rFonts w:ascii="Courier New" w:hAnsi="Courier New" w:cs="Courier New" w:hint="default"/>
+      </w:rPr>
+    </w:lvl>
+    <w:lvl w:ilvl="2" w:tplc="04090005" w:tentative="1">
+      <w:start w:val="1"/>
+      <w:numFmt w:val="bullet"/>
+      <w:lvlText w:val=""/>
+      <w:lvlJc w:val="left"/>
+      <w:pPr>
+        <w:ind w:left="2160" w:hanging="360"/>
+      </w:pPr>
+      <w:rPr>
+        <w:rFonts w:ascii="Wingdings" w:hAnsi="Wingdings" w:hint="default"/>
+      </w:rPr>
+    </w:lvl>
+    <w:lvl w:ilvl="3" w:tplc="04090001" w:tentative="1">
+      <w:start w:val="1"/>
+      <w:numFmt w:val="bullet"/>
+      <w:lvlText w:val=""/>
+      <w:lvlJc w:val="left"/>
+      <w:pPr>
+        <w:ind w:left="2880" w:hanging="360"/>
+      </w:pPr>
+      <w:rPr>
+        <w:rFonts w:ascii="Symbol" w:hAnsi="Symbol" w:hint="default"/>
+      </w:rPr>
+    </w:lvl>
+    <w:lvl w:ilvl="4" w:tplc="04090003" w:tentative="1">
+      <w:start w:val="1"/>
+      <w:numFmt w:val="bullet"/>
+      <w:lvlText w:val="o"/>
+      <w:lvlJc w:val="left"/>
+      <w:pPr>
+        <w:ind w:left="3600" w:hanging="360"/>
+      </w:pPr>
+      <w:rPr>
+        <w:rFonts w:ascii="Courier New" w:hAnsi="Courier New" w:cs="Courier New" w:hint="default"/>
+      </w:rPr>
+    </w:lvl>
+    <w:lvl w:ilvl="5" w:tplc="04090005" w:tentative="1">
+      <w:start w:val="1"/>
+      <w:numFmt w:val="bullet"/>
+      <w:lvlText w:val=""/>
+      <w:lvlJc w:val="left"/>
+      <w:pPr>
+        <w:ind w:left="4320" w:hanging="360"/>
+      </w:pPr>
+      <w:rPr>
+        <w:rFonts w:ascii="Wingdings" w:hAnsi="Wingdings" w:hint="default"/>
+      </w:rPr>
+    </w:lvl>
+    <w:lvl w:ilvl="6" w:tplc="04090001" w:tentative="1">
+      <w:start w:val="1"/>
+      <w:numFmt w:val="bullet"/>
+      <w:lvlText w:val=""/>
+      <w:lvlJc w:val="left"/>
+      <w:pPr>
+        <w:ind w:left="5040" w:hanging="360"/>
+      </w:pPr>
+      <w:rPr>
+        <w:rFonts w:ascii="Symbol" w:hAnsi="Symbol" w:hint="default"/>
+      </w:rPr>
+    </w:lvl>
+    <w:lvl w:ilvl="7" w:tplc="04090003" w:tentative="1">
+      <w:start w:val="1"/>
+      <w:numFmt w:val="bullet"/>
+      <w:lvlText w:val="o"/>
+      <w:lvlJc w:val="left"/>
+      <w:pPr>
+        <w:ind w:left="5760" w:hanging="360"/>
+      </w:pPr>
+      <w:rPr>
+        <w:rFonts w:ascii="Courier New" w:hAnsi="Courier New" w:cs="Courier New" w:hint="default"/>
+      </w:rPr>
+    </w:lvl>
+    <w:lvl w:ilvl="8" w:tplc="04090005" w:tentative="1">
+      <w:start w:val="1"/>
+      <w:numFmt w:val="bullet"/>
+      <w:lvlText w:val=""/>
+      <w:lvlJc w:val="left"/>
+      <w:pPr>
+        <w:ind w:left="6480" w:hanging="360"/>
+      </w:pPr>
+      <w:rPr>
+        <w:rFonts w:ascii="Wingdings" w:hAnsi="Wingdings" w:hint="default"/>
+      </w:rPr>
+    </w:lvl>
+  </w:abstractNum>
+  <w:abstractNum w:abstractNumId="1" w15:restartNumberingAfterBreak="0">
+    <w:nsid w:val="568E4489"/>
+    <w:multiLevelType w:val="hybridMultilevel"/>
+    <w:tmpl w:val="DFB479D8"/>
+    <w:lvl w:ilvl="0" w:tplc="EBF6F190">
+      <w:numFmt w:val="bullet"/>
+      <w:lvlText w:val="-"/>
+      <w:lvlJc w:val="left"/>
+      <w:pPr>
+        <w:ind w:left="720" w:hanging="360"/>
+      </w:pPr>
+      <w:rPr>
+        <w:rFonts w:ascii="Charter Roman" w:eastAsiaTheme="minorEastAsia" w:hAnsi="Charter Roman" w:cstheme="minorBidi" w:hint="default"/>
+      </w:rPr>
+    </w:lvl>
+    <w:lvl w:ilvl="1" w:tplc="04090003" w:tentative="1">
+      <w:start w:val="1"/>
+      <w:numFmt w:val="bullet"/>
+      <w:lvlText w:val="o"/>
+      <w:lvlJc w:val="left"/>
+      <w:pPr>
+        <w:ind w:left="1440" w:hanging="360"/>
+      </w:pPr>
+      <w:rPr>
+        <w:rFonts w:ascii="Courier New" w:hAnsi="Courier New" w:cs="Courier New" w:hint="default"/>
+      </w:rPr>
+    </w:lvl>
+    <w:lvl w:ilvl="2" w:tplc="04090005" w:tentative="1">
+      <w:start w:val="1"/>
+      <w:numFmt w:val="bullet"/>
+      <w:lvlText w:val=""/>
+      <w:lvlJc w:val="left"/>
+      <w:pPr>
+        <w:ind w:left="2160" w:hanging="360"/>
+      </w:pPr>
+      <w:rPr>
+        <w:rFonts w:ascii="Wingdings" w:hAnsi="Wingdings" w:hint="default"/>
+      </w:rPr>
+    </w:lvl>
+    <w:lvl w:ilvl="3" w:tplc="04090001" w:tentative="1">
+      <w:start w:val="1"/>
+      <w:numFmt w:val="bullet"/>
+      <w:lvlText w:val=""/>
+      <w:lvlJc w:val="left"/>
+      <w:pPr>
+        <w:ind w:left="2880" w:hanging="360"/>
+      </w:pPr>
+      <w:rPr>
+        <w:rFonts w:ascii="Symbol" w:hAnsi="Symbol" w:hint="default"/>
+      </w:rPr>
+    </w:lvl>
+    <w:lvl w:ilvl="4" w:tplc="04090003" w:tentative="1">
+      <w:start w:val="1"/>
+      <w:numFmt w:val="bullet"/>
+      <w:lvlText w:val="o"/>
+      <w:lvlJc w:val="left"/>
+      <w:pPr>
+        <w:ind w:left="3600" w:hanging="360"/>
+      </w:pPr>
+      <w:rPr>
+        <w:rFonts w:ascii="Courier New" w:hAnsi="Courier New" w:cs="Courier New" w:hint="default"/>
+      </w:rPr>
+    </w:lvl>
+    <w:lvl w:ilvl="5" w:tplc="04090005" w:tentative="1">
+      <w:start w:val="1"/>
+      <w:numFmt w:val="bullet"/>
+      <w:lvlText w:val=""/>
+      <w:lvlJc w:val="left"/>
+      <w:pPr>
+        <w:ind w:left="4320" w:hanging="360"/>
+      </w:pPr>
+      <w:rPr>
+        <w:rFonts w:ascii="Wingdings" w:hAnsi="Wingdings" w:hint="default"/>
+      </w:rPr>
+    </w:lvl>
+    <w:lvl w:ilvl="6" w:tplc="04090001" w:tentative="1">
+      <w:start w:val="1"/>
+      <w:numFmt w:val="bullet"/>
+      <w:lvlText w:val=""/>
+      <w:lvlJc w:val="left"/>
+      <w:pPr>
+        <w:ind w:left="5040" w:hanging="360"/>
+      </w:pPr>
+      <w:rPr>
+        <w:rFonts w:ascii="Symbol" w:hAnsi="Symbol" w:hint="default"/>
+      </w:rPr>
+    </w:lvl>
+    <w:lvl w:ilvl="7" w:tplc="04090003" w:tentative="1">
+      <w:start w:val="1"/>
+      <w:numFmt w:val="bullet"/>
+      <w:lvlText w:val="o"/>
+      <w:lvlJc w:val="left"/>
+      <w:pPr>
+        <w:ind w:left="5760" w:hanging="360"/>
+      </w:pPr>
+      <w:rPr>
+        <w:rFonts w:ascii="Courier New" w:hAnsi="Courier New" w:cs="Courier New" w:hint="default"/>
+      </w:rPr>
+    </w:lvl>
+    <w:lvl w:ilvl="8" w:tplc="04090005" w:tentative="1">
+      <w:start w:val="1"/>
+      <w:numFmt w:val="bullet"/>
+      <w:lvlText w:val=""/>
+      <w:lvlJc w:val="left"/>
+      <w:pPr>
+        <w:ind w:left="6480" w:hanging="360"/>
+      </w:pPr>
+      <w:rPr>
+        <w:rFonts w:ascii="Wingdings" w:hAnsi="Wingdings" w:hint="default"/>
+      </w:rPr>
+    </w:lvl>
+  </w:abstractNum>
+  <w:abstractNum w:abstractNumId="2" w15:restartNumberingAfterBreak="0">
     <w:nsid w:val="79911088"/>
     <w:multiLevelType w:val="hybridMultilevel"/>
     <w:tmpl w:val="B89254AA"/>
@@ -1306,6 +2540,12 @@
     </w:lvl>
   </w:abstractNum>
   <w:num w:numId="1" w16cid:durableId="671371296">
+    <w:abstractNumId w:val="2"/>
+  </w:num>
+  <w:num w:numId="2" w16cid:durableId="528421161">
+    <w:abstractNumId w:val="1"/>
+  </w:num>
+  <w:num w:numId="3" w16cid:durableId="102964678">
     <w:abstractNumId w:val="0"/>
   </w:num>
 </w:numbering>
@@ -3253,6 +4493,307 @@
       </w:tcPr>
     </w:tblStylePr>
   </w:style>
+  <w:style w:type="table" w:styleId="GridTable2-Accent2">
+    <w:name w:val="Grid Table 2 Accent 2"/>
+    <w:basedOn w:val="TableNormal"/>
+    <w:uiPriority w:val="47"/>
+    <w:rsid w:val="0031471B"/>
+    <w:pPr>
+      <w:spacing w:after="0" w:line="240" w:lineRule="auto"/>
+    </w:pPr>
+    <w:tblPr>
+      <w:tblStyleRowBandSize w:val="1"/>
+      <w:tblStyleColBandSize w:val="1"/>
+      <w:tblBorders>
+        <w:top w:val="single" w:sz="2" w:space="0" w:color="CBA092" w:themeColor="accent2" w:themeTint="99"/>
+        <w:bottom w:val="single" w:sz="2" w:space="0" w:color="CBA092" w:themeColor="accent2" w:themeTint="99"/>
+        <w:insideH w:val="single" w:sz="2" w:space="0" w:color="CBA092" w:themeColor="accent2" w:themeTint="99"/>
+        <w:insideV w:val="single" w:sz="2" w:space="0" w:color="CBA092" w:themeColor="accent2" w:themeTint="99"/>
+      </w:tblBorders>
+    </w:tblPr>
+    <w:tblStylePr w:type="firstRow">
+      <w:rPr>
+        <w:b/>
+        <w:bCs/>
+      </w:rPr>
+      <w:tblPr/>
+      <w:tcPr>
+        <w:tcBorders>
+          <w:top w:val="nil"/>
+          <w:bottom w:val="single" w:sz="12" w:space="0" w:color="CBA092" w:themeColor="accent2" w:themeTint="99"/>
+          <w:insideH w:val="nil"/>
+          <w:insideV w:val="nil"/>
+        </w:tcBorders>
+        <w:shd w:val="clear" w:color="auto" w:fill="FFFFFF" w:themeFill="background1"/>
+      </w:tcPr>
+    </w:tblStylePr>
+    <w:tblStylePr w:type="lastRow">
+      <w:rPr>
+        <w:b/>
+        <w:bCs/>
+      </w:rPr>
+      <w:tblPr/>
+      <w:tcPr>
+        <w:tcBorders>
+          <w:top w:val="double" w:sz="2" w:space="0" w:color="CBA092" w:themeColor="accent2" w:themeTint="99"/>
+          <w:bottom w:val="nil"/>
+          <w:insideH w:val="nil"/>
+          <w:insideV w:val="nil"/>
+        </w:tcBorders>
+        <w:shd w:val="clear" w:color="auto" w:fill="FFFFFF" w:themeFill="background1"/>
+      </w:tcPr>
+    </w:tblStylePr>
+    <w:tblStylePr w:type="firstCol">
+      <w:rPr>
+        <w:b/>
+        <w:bCs/>
+      </w:rPr>
+    </w:tblStylePr>
+    <w:tblStylePr w:type="lastCol">
+      <w:rPr>
+        <w:b/>
+        <w:bCs/>
+      </w:rPr>
+    </w:tblStylePr>
+    <w:tblStylePr w:type="band1Vert">
+      <w:tblPr/>
+      <w:tcPr>
+        <w:shd w:val="clear" w:color="auto" w:fill="EDDFDA" w:themeFill="accent2" w:themeFillTint="33"/>
+      </w:tcPr>
+    </w:tblStylePr>
+    <w:tblStylePr w:type="band1Horz">
+      <w:tblPr/>
+      <w:tcPr>
+        <w:shd w:val="clear" w:color="auto" w:fill="EDDFDA" w:themeFill="accent2" w:themeFillTint="33"/>
+      </w:tcPr>
+    </w:tblStylePr>
+  </w:style>
+  <w:style w:type="table" w:styleId="GridTable2-Accent1">
+    <w:name w:val="Grid Table 2 Accent 1"/>
+    <w:basedOn w:val="TableNormal"/>
+    <w:uiPriority w:val="47"/>
+    <w:rsid w:val="0031471B"/>
+    <w:pPr>
+      <w:spacing w:after="0" w:line="240" w:lineRule="auto"/>
+    </w:pPr>
+    <w:tblPr>
+      <w:tblStyleRowBandSize w:val="1"/>
+      <w:tblStyleColBandSize w:val="1"/>
+      <w:tblBorders>
+        <w:top w:val="single" w:sz="2" w:space="0" w:color="F6C681" w:themeColor="accent1" w:themeTint="99"/>
+        <w:bottom w:val="single" w:sz="2" w:space="0" w:color="F6C681" w:themeColor="accent1" w:themeTint="99"/>
+        <w:insideH w:val="single" w:sz="2" w:space="0" w:color="F6C681" w:themeColor="accent1" w:themeTint="99"/>
+        <w:insideV w:val="single" w:sz="2" w:space="0" w:color="F6C681" w:themeColor="accent1" w:themeTint="99"/>
+      </w:tblBorders>
+    </w:tblPr>
+    <w:tblStylePr w:type="firstRow">
+      <w:rPr>
+        <w:b/>
+        <w:bCs/>
+      </w:rPr>
+      <w:tblPr/>
+      <w:tcPr>
+        <w:tcBorders>
+          <w:top w:val="nil"/>
+          <w:bottom w:val="single" w:sz="12" w:space="0" w:color="F6C681" w:themeColor="accent1" w:themeTint="99"/>
+          <w:insideH w:val="nil"/>
+          <w:insideV w:val="nil"/>
+        </w:tcBorders>
+        <w:shd w:val="clear" w:color="auto" w:fill="FFFFFF" w:themeFill="background1"/>
+      </w:tcPr>
+    </w:tblStylePr>
+    <w:tblStylePr w:type="lastRow">
+      <w:rPr>
+        <w:b/>
+        <w:bCs/>
+      </w:rPr>
+      <w:tblPr/>
+      <w:tcPr>
+        <w:tcBorders>
+          <w:top w:val="double" w:sz="2" w:space="0" w:color="F6C681" w:themeColor="accent1" w:themeTint="99"/>
+          <w:bottom w:val="nil"/>
+          <w:insideH w:val="nil"/>
+          <w:insideV w:val="nil"/>
+        </w:tcBorders>
+        <w:shd w:val="clear" w:color="auto" w:fill="FFFFFF" w:themeFill="background1"/>
+      </w:tcPr>
+    </w:tblStylePr>
+    <w:tblStylePr w:type="firstCol">
+      <w:rPr>
+        <w:b/>
+        <w:bCs/>
+      </w:rPr>
+    </w:tblStylePr>
+    <w:tblStylePr w:type="lastCol">
+      <w:rPr>
+        <w:b/>
+        <w:bCs/>
+      </w:rPr>
+    </w:tblStylePr>
+    <w:tblStylePr w:type="band1Vert">
+      <w:tblPr/>
+      <w:tcPr>
+        <w:shd w:val="clear" w:color="auto" w:fill="FCECD5" w:themeFill="accent1" w:themeFillTint="33"/>
+      </w:tcPr>
+    </w:tblStylePr>
+    <w:tblStylePr w:type="band1Horz">
+      <w:tblPr/>
+      <w:tcPr>
+        <w:shd w:val="clear" w:color="auto" w:fill="FCECD5" w:themeFill="accent1" w:themeFillTint="33"/>
+      </w:tcPr>
+    </w:tblStylePr>
+  </w:style>
+  <w:style w:type="table" w:styleId="GridTable2-Accent6">
+    <w:name w:val="Grid Table 2 Accent 6"/>
+    <w:basedOn w:val="TableNormal"/>
+    <w:uiPriority w:val="47"/>
+    <w:rsid w:val="0031471B"/>
+    <w:pPr>
+      <w:spacing w:after="0" w:line="240" w:lineRule="auto"/>
+    </w:pPr>
+    <w:tblPr>
+      <w:tblStyleRowBandSize w:val="1"/>
+      <w:tblStyleColBandSize w:val="1"/>
+      <w:tblBorders>
+        <w:top w:val="single" w:sz="2" w:space="0" w:color="E2AB76" w:themeColor="accent6" w:themeTint="99"/>
+        <w:bottom w:val="single" w:sz="2" w:space="0" w:color="E2AB76" w:themeColor="accent6" w:themeTint="99"/>
+        <w:insideH w:val="single" w:sz="2" w:space="0" w:color="E2AB76" w:themeColor="accent6" w:themeTint="99"/>
+        <w:insideV w:val="single" w:sz="2" w:space="0" w:color="E2AB76" w:themeColor="accent6" w:themeTint="99"/>
+      </w:tblBorders>
+    </w:tblPr>
+    <w:tblStylePr w:type="firstRow">
+      <w:rPr>
+        <w:b/>
+        <w:bCs/>
+      </w:rPr>
+      <w:tblPr/>
+      <w:tcPr>
+        <w:tcBorders>
+          <w:top w:val="nil"/>
+          <w:bottom w:val="single" w:sz="12" w:space="0" w:color="E2AB76" w:themeColor="accent6" w:themeTint="99"/>
+          <w:insideH w:val="nil"/>
+          <w:insideV w:val="nil"/>
+        </w:tcBorders>
+        <w:shd w:val="clear" w:color="auto" w:fill="FFFFFF" w:themeFill="background1"/>
+      </w:tcPr>
+    </w:tblStylePr>
+    <w:tblStylePr w:type="lastRow">
+      <w:rPr>
+        <w:b/>
+        <w:bCs/>
+      </w:rPr>
+      <w:tblPr/>
+      <w:tcPr>
+        <w:tcBorders>
+          <w:top w:val="double" w:sz="2" w:space="0" w:color="E2AB76" w:themeColor="accent6" w:themeTint="99"/>
+          <w:bottom w:val="nil"/>
+          <w:insideH w:val="nil"/>
+          <w:insideV w:val="nil"/>
+        </w:tcBorders>
+        <w:shd w:val="clear" w:color="auto" w:fill="FFFFFF" w:themeFill="background1"/>
+      </w:tcPr>
+    </w:tblStylePr>
+    <w:tblStylePr w:type="firstCol">
+      <w:rPr>
+        <w:b/>
+        <w:bCs/>
+      </w:rPr>
+    </w:tblStylePr>
+    <w:tblStylePr w:type="lastCol">
+      <w:rPr>
+        <w:b/>
+        <w:bCs/>
+      </w:rPr>
+    </w:tblStylePr>
+    <w:tblStylePr w:type="band1Vert">
+      <w:tblPr/>
+      <w:tcPr>
+        <w:shd w:val="clear" w:color="auto" w:fill="F5E3D1" w:themeFill="accent6" w:themeFillTint="33"/>
+      </w:tcPr>
+    </w:tblStylePr>
+    <w:tblStylePr w:type="band1Horz">
+      <w:tblPr/>
+      <w:tcPr>
+        <w:shd w:val="clear" w:color="auto" w:fill="F5E3D1" w:themeFill="accent6" w:themeFillTint="33"/>
+      </w:tcPr>
+    </w:tblStylePr>
+  </w:style>
+  <w:style w:type="table" w:styleId="GridTable4-Accent1">
+    <w:name w:val="Grid Table 4 Accent 1"/>
+    <w:basedOn w:val="TableNormal"/>
+    <w:uiPriority w:val="49"/>
+    <w:rsid w:val="0031471B"/>
+    <w:pPr>
+      <w:spacing w:after="0" w:line="240" w:lineRule="auto"/>
+    </w:pPr>
+    <w:tblPr>
+      <w:tblStyleRowBandSize w:val="1"/>
+      <w:tblStyleColBandSize w:val="1"/>
+      <w:tblBorders>
+        <w:top w:val="single" w:sz="4" w:space="0" w:color="F6C681" w:themeColor="accent1" w:themeTint="99"/>
+        <w:left w:val="single" w:sz="4" w:space="0" w:color="F6C681" w:themeColor="accent1" w:themeTint="99"/>
+        <w:bottom w:val="single" w:sz="4" w:space="0" w:color="F6C681" w:themeColor="accent1" w:themeTint="99"/>
+        <w:right w:val="single" w:sz="4" w:space="0" w:color="F6C681" w:themeColor="accent1" w:themeTint="99"/>
+        <w:insideH w:val="single" w:sz="4" w:space="0" w:color="F6C681" w:themeColor="accent1" w:themeTint="99"/>
+        <w:insideV w:val="single" w:sz="4" w:space="0" w:color="F6C681" w:themeColor="accent1" w:themeTint="99"/>
+      </w:tblBorders>
+    </w:tblPr>
+    <w:tblStylePr w:type="firstRow">
+      <w:rPr>
+        <w:b/>
+        <w:bCs/>
+        <w:color w:val="FFFFFF" w:themeColor="background1"/>
+      </w:rPr>
+      <w:tblPr/>
+      <w:tcPr>
+        <w:tcBorders>
+          <w:top w:val="single" w:sz="4" w:space="0" w:color="F0A22E" w:themeColor="accent1"/>
+          <w:left w:val="single" w:sz="4" w:space="0" w:color="F0A22E" w:themeColor="accent1"/>
+          <w:bottom w:val="single" w:sz="4" w:space="0" w:color="F0A22E" w:themeColor="accent1"/>
+          <w:right w:val="single" w:sz="4" w:space="0" w:color="F0A22E" w:themeColor="accent1"/>
+          <w:insideH w:val="nil"/>
+          <w:insideV w:val="nil"/>
+        </w:tcBorders>
+        <w:shd w:val="clear" w:color="auto" w:fill="F0A22E" w:themeFill="accent1"/>
+      </w:tcPr>
+    </w:tblStylePr>
+    <w:tblStylePr w:type="lastRow">
+      <w:rPr>
+        <w:b/>
+        <w:bCs/>
+      </w:rPr>
+      <w:tblPr/>
+      <w:tcPr>
+        <w:tcBorders>
+          <w:top w:val="double" w:sz="4" w:space="0" w:color="F0A22E" w:themeColor="accent1"/>
+        </w:tcBorders>
+      </w:tcPr>
+    </w:tblStylePr>
+    <w:tblStylePr w:type="firstCol">
+      <w:rPr>
+        <w:b/>
+        <w:bCs/>
+      </w:rPr>
+    </w:tblStylePr>
+    <w:tblStylePr w:type="lastCol">
+      <w:rPr>
+        <w:b/>
+        <w:bCs/>
+      </w:rPr>
+    </w:tblStylePr>
+    <w:tblStylePr w:type="band1Vert">
+      <w:tblPr/>
+      <w:tcPr>
+        <w:shd w:val="clear" w:color="auto" w:fill="FCECD5" w:themeFill="accent1" w:themeFillTint="33"/>
+      </w:tcPr>
+    </w:tblStylePr>
+    <w:tblStylePr w:type="band1Horz">
+      <w:tblPr/>
+      <w:tcPr>
+        <w:shd w:val="clear" w:color="auto" w:fill="FCECD5" w:themeFill="accent1" w:themeFillTint="33"/>
+      </w:tcPr>
+    </w:tblStylePr>
+  </w:style>
 </w:styles>
 </file>
 

</xml_diff>